<commit_message>
Update Documentation accéssibilité sur téléphone.docx
</commit_message>
<xml_diff>
--- a/Documentation/Documentation accéssibilité sur téléphone.docx
+++ b/Documentation/Documentation accéssibilité sur téléphone.docx
@@ -36,27 +36,7 @@
                 <w:sz w:val="72"/>
                 <w:szCs w:val="72"/>
               </w:rPr>
-              <w:t xml:space="preserve">Documentation </w:t>
-            </w:r>
-            <w:proofErr w:type="spellStart"/>
-            <w:r>
-              <w:rPr>
-                <w:rFonts w:ascii="Segoe UI Light" w:hAnsi="Segoe UI Light" w:cs="Segoe UI Light"/>
-                <w:color w:val="009FE3"/>
-                <w:sz w:val="72"/>
-                <w:szCs w:val="72"/>
-              </w:rPr>
-              <w:t>accéssibilité</w:t>
-            </w:r>
-            <w:proofErr w:type="spellEnd"/>
-            <w:r>
-              <w:rPr>
-                <w:rFonts w:ascii="Segoe UI Light" w:hAnsi="Segoe UI Light" w:cs="Segoe UI Light"/>
-                <w:color w:val="009FE3"/>
-                <w:sz w:val="72"/>
-                <w:szCs w:val="72"/>
-              </w:rPr>
-              <w:t xml:space="preserve"> sur téléphone</w:t>
+              <w:t>Documentation accéssibilité sur téléphone</w:t>
             </w:r>
           </w:p>
           <w:p>
@@ -185,19 +165,8 @@
                 <w:sz w:val="30"/>
                 <w:szCs w:val="30"/>
               </w:rPr>
-              <w:t xml:space="preserve"> </w:t>
+              <w:t xml:space="preserve"> Lignani</w:t>
             </w:r>
-            <w:proofErr w:type="spellStart"/>
-            <w:r>
-              <w:rPr>
-                <w:rFonts w:ascii="Segoe UI" w:hAnsi="Segoe UI" w:cs="Segoe UI"/>
-                <w:color w:val="009FE3"/>
-                <w:sz w:val="30"/>
-                <w:szCs w:val="30"/>
-              </w:rPr>
-              <w:t>Lignani</w:t>
-            </w:r>
-            <w:proofErr w:type="spellEnd"/>
           </w:p>
           <w:p>
             <w:pPr>
@@ -404,19 +373,8 @@
           <w:sz w:val="44"/>
           <w:szCs w:val="44"/>
         </w:rPr>
-        <w:t xml:space="preserve">1.Page </w:t>
-      </w:r>
-      <w:proofErr w:type="spellStart"/>
-      <w:r>
-        <w:rPr>
-          <w:rFonts w:ascii="Segoe UI Black" w:hAnsi="Segoe UI Black" w:cs="Segoe UI Semibold"/>
-          <w:color w:val="AFCA0B"/>
-          <w:sz w:val="44"/>
-          <w:szCs w:val="44"/>
-        </w:rPr>
-        <w:t>inscription.php</w:t>
-      </w:r>
-      <w:proofErr w:type="spellEnd"/>
+        <w:t>1.Page inscription.php</w:t>
+      </w:r>
     </w:p>
     <w:p>
       <w:pPr>
@@ -496,25 +454,7 @@
           <w:b/>
           <w:color w:val="000000" w:themeColor="text1"/>
         </w:rPr>
-        <w:t xml:space="preserve">On commence cette page internet par un code </w:t>
-      </w:r>
-      <w:proofErr w:type="spellStart"/>
-      <w:r>
-        <w:rPr>
-          <w:rFonts w:ascii="Comic Sans MS" w:hAnsi="Comic Sans MS" w:cs="Segoe UI Semibold"/>
-          <w:b/>
-          <w:color w:val="000000" w:themeColor="text1"/>
-        </w:rPr>
-        <w:t>php</w:t>
-      </w:r>
-      <w:proofErr w:type="spellEnd"/>
-      <w:r>
-        <w:rPr>
-          <w:rFonts w:ascii="Comic Sans MS" w:hAnsi="Comic Sans MS" w:cs="Segoe UI Semibold"/>
-          <w:b/>
-          <w:color w:val="000000" w:themeColor="text1"/>
-        </w:rPr>
-        <w:t xml:space="preserve"> au sommet du document. Il ne contient qu’une instruction : celle écrite en haut. Elle est écrite pour démarrer une session, ou même restaurer la session précédente via une requête passée GET ou POST ou restaurer une session communiquée par un cookie.</w:t>
+        <w:t>On commence cette page internet par un code php au sommet du document. Il ne contient qu’une instruction : celle écrite en haut. Elle est écrite pour démarrer une session, ou même restaurer la session précédente via une requête passée GET ou POST ou restaurer une session communiquée par un cookie.</w:t>
       </w:r>
     </w:p>
     <w:p>
@@ -688,25 +628,7 @@
           <w:b/>
           <w:color w:val="000000" w:themeColor="text1"/>
         </w:rPr>
-        <w:t xml:space="preserve"> design pour </w:t>
-      </w:r>
-      <w:proofErr w:type="gramStart"/>
-      <w:r>
-        <w:rPr>
-          <w:rFonts w:ascii="Comic Sans MS" w:hAnsi="Comic Sans MS" w:cs="Segoe UI Semibold"/>
-          <w:b/>
-          <w:color w:val="000000" w:themeColor="text1"/>
-        </w:rPr>
-        <w:t>toute les pages</w:t>
-      </w:r>
-      <w:proofErr w:type="gramEnd"/>
-      <w:r>
-        <w:rPr>
-          <w:rFonts w:ascii="Comic Sans MS" w:hAnsi="Comic Sans MS" w:cs="Segoe UI Semibold"/>
-          <w:b/>
-          <w:color w:val="000000" w:themeColor="text1"/>
-        </w:rPr>
-        <w:t xml:space="preserve"> du site internet.</w:t>
+        <w:t xml:space="preserve"> design pour toute les pages du site internet.</w:t>
       </w:r>
       <w:r>
         <w:rPr>
@@ -730,25 +652,7 @@
           <w:b/>
           <w:color w:val="000000" w:themeColor="text1"/>
         </w:rPr>
-        <w:t xml:space="preserve"> Les autres pages CSS sont là principalement par norme, par exemple la page « bootstrap.min.css ». Dans la balise « </w:t>
-      </w:r>
-      <w:proofErr w:type="spellStart"/>
-      <w:r>
-        <w:rPr>
-          <w:rFonts w:ascii="Comic Sans MS" w:hAnsi="Comic Sans MS" w:cs="Segoe UI Semibold"/>
-          <w:b/>
-          <w:color w:val="000000" w:themeColor="text1"/>
-        </w:rPr>
-        <w:t>title</w:t>
-      </w:r>
-      <w:proofErr w:type="spellEnd"/>
-      <w:r>
-        <w:rPr>
-          <w:rFonts w:ascii="Comic Sans MS" w:hAnsi="Comic Sans MS" w:cs="Segoe UI Semibold"/>
-          <w:b/>
-          <w:color w:val="000000" w:themeColor="text1"/>
-        </w:rPr>
-        <w:t> », on informe le titre de l’onglet que l’on veut mettre, en l’occurrence « UFA Robert Schuman | Inscription ».</w:t>
+        <w:t xml:space="preserve"> Les autres pages CSS sont là principalement par norme, par exemple la page « bootstrap.min.css ». Dans la balise « title », on informe le titre de l’onglet que l’on veut mettre, en l’occurrence « UFA Robert Schuman | Inscription ».</w:t>
       </w:r>
     </w:p>
     <w:p>
@@ -879,33 +783,15 @@
           <w:b/>
           <w:color w:val="000000" w:themeColor="text1"/>
         </w:rPr>
-        <w:t xml:space="preserve"> la barre de navigation.  Avec </w:t>
-      </w:r>
-      <w:proofErr w:type="spellStart"/>
-      <w:r>
-        <w:rPr>
-          <w:rFonts w:ascii="Comic Sans MS" w:hAnsi="Comic Sans MS" w:cs="Segoe UI Semibold"/>
-          <w:b/>
-          <w:color w:val="000000" w:themeColor="text1"/>
-        </w:rPr>
-        <w:t>B</w:t>
-      </w:r>
-      <w:r>
-        <w:rPr>
-          <w:rFonts w:ascii="Comic Sans MS" w:hAnsi="Comic Sans MS" w:cs="Segoe UI Semibold"/>
-          <w:b/>
-          <w:color w:val="000000" w:themeColor="text1"/>
-        </w:rPr>
-        <w:t>ootsrap</w:t>
-      </w:r>
-      <w:proofErr w:type="spellEnd"/>
-      <w:r>
-        <w:rPr>
-          <w:rFonts w:ascii="Comic Sans MS" w:hAnsi="Comic Sans MS" w:cs="Segoe UI Semibold"/>
-          <w:b/>
-          <w:color w:val="000000" w:themeColor="text1"/>
-        </w:rPr>
-        <w:t>, on place les colonnes, on ouvre un div dans lequel on y met le logo, puis on met le texte « établissement catholique sous contrat d’association avec l’état, établissement habilité à recevoir la taxe d’apprentissage ». On met ensuite un autre logo de l’établissement.</w:t>
+        <w:t xml:space="preserve"> la barre de navigation.  Avec B</w:t>
+      </w:r>
+      <w:r>
+        <w:rPr>
+          <w:rFonts w:ascii="Comic Sans MS" w:hAnsi="Comic Sans MS" w:cs="Segoe UI Semibold"/>
+          <w:b/>
+          <w:color w:val="000000" w:themeColor="text1"/>
+        </w:rPr>
+        <w:t>ootsrap, on place les colonnes, on ouvre un div dans lequel on y met le logo, puis on met le texte « établissement catholique sous contrat d’association avec l’état, établissement habilité à recevoir la taxe d’apprentissage ». On met ensuite un autre logo de l’établissement.</w:t>
       </w:r>
     </w:p>
     <w:p>
@@ -1398,25 +1284,7 @@
           <w:b/>
           <w:color w:val="000000" w:themeColor="text1"/>
         </w:rPr>
-        <w:t xml:space="preserve"> le type </w:t>
-      </w:r>
-      <w:proofErr w:type="spellStart"/>
-      <w:r>
-        <w:rPr>
-          <w:rFonts w:ascii="Comic Sans MS" w:hAnsi="Comic Sans MS" w:cs="Segoe UI Semibold"/>
-          <w:b/>
-          <w:color w:val="000000" w:themeColor="text1"/>
-        </w:rPr>
-        <w:t>text</w:t>
-      </w:r>
-      <w:proofErr w:type="spellEnd"/>
-      <w:r>
-        <w:rPr>
-          <w:rFonts w:ascii="Comic Sans MS" w:hAnsi="Comic Sans MS" w:cs="Segoe UI Semibold"/>
-          <w:b/>
-          <w:color w:val="000000" w:themeColor="text1"/>
-        </w:rPr>
-        <w:t>.</w:t>
+        <w:t xml:space="preserve"> le type text.</w:t>
       </w:r>
       <w:r>
         <w:rPr>
@@ -1543,61 +1411,7 @@
           <w:b/>
           <w:color w:val="000000" w:themeColor="text1"/>
         </w:rPr>
-        <w:t>Dans la continuité du code précédent, on fait un input pour le mot de passe avec « </w:t>
-      </w:r>
-      <w:proofErr w:type="spellStart"/>
-      <w:r>
-        <w:rPr>
-          <w:rFonts w:ascii="Comic Sans MS" w:hAnsi="Comic Sans MS" w:cs="Segoe UI Semibold"/>
-          <w:b/>
-          <w:color w:val="000000" w:themeColor="text1"/>
-        </w:rPr>
-        <w:t>mdp</w:t>
-      </w:r>
-      <w:proofErr w:type="spellEnd"/>
-      <w:r>
-        <w:rPr>
-          <w:rFonts w:ascii="Comic Sans MS" w:hAnsi="Comic Sans MS" w:cs="Segoe UI Semibold"/>
-          <w:b/>
-          <w:color w:val="000000" w:themeColor="text1"/>
-        </w:rPr>
-        <w:t> </w:t>
-      </w:r>
-      <w:proofErr w:type="gramStart"/>
-      <w:r>
-        <w:rPr>
-          <w:rFonts w:ascii="Comic Sans MS" w:hAnsi="Comic Sans MS" w:cs="Segoe UI Semibold"/>
-          <w:b/>
-          <w:color w:val="000000" w:themeColor="text1"/>
-        </w:rPr>
-        <w:t>»  en</w:t>
-      </w:r>
-      <w:proofErr w:type="gramEnd"/>
-      <w:r>
-        <w:rPr>
-          <w:rFonts w:ascii="Comic Sans MS" w:hAnsi="Comic Sans MS" w:cs="Segoe UI Semibold"/>
-          <w:b/>
-          <w:color w:val="000000" w:themeColor="text1"/>
-        </w:rPr>
-        <w:t xml:space="preserve"> nom, « </w:t>
-      </w:r>
-      <w:proofErr w:type="spellStart"/>
-      <w:r>
-        <w:rPr>
-          <w:rFonts w:ascii="Comic Sans MS" w:hAnsi="Comic Sans MS" w:cs="Segoe UI Semibold"/>
-          <w:b/>
-          <w:color w:val="000000" w:themeColor="text1"/>
-        </w:rPr>
-        <w:t>password</w:t>
-      </w:r>
-      <w:proofErr w:type="spellEnd"/>
-      <w:r>
-        <w:rPr>
-          <w:rFonts w:ascii="Comic Sans MS" w:hAnsi="Comic Sans MS" w:cs="Segoe UI Semibold"/>
-          <w:b/>
-          <w:color w:val="000000" w:themeColor="text1"/>
-        </w:rPr>
-        <w:t> » en type et « Mot de passe » écr</w:t>
+        <w:t>Dans la continuité du code précédent, on fait un input pour le mot de passe avec « mdp »  en nom, « password » en type et « Mot de passe » écr</w:t>
       </w:r>
       <w:r>
         <w:rPr>
@@ -1630,16 +1444,7 @@
           <w:color w:val="000000" w:themeColor="text1"/>
         </w:rPr>
         <w:lastRenderedPageBreak/>
-        <w:t>avec « </w:t>
-      </w:r>
-      <w:proofErr w:type="spellStart"/>
-      <w:r>
-        <w:rPr>
-          <w:rFonts w:ascii="Comic Sans MS" w:hAnsi="Comic Sans MS" w:cs="Segoe UI Semibold"/>
-          <w:b/>
-          <w:color w:val="000000" w:themeColor="text1"/>
-        </w:rPr>
-        <w:t>confirm</w:t>
+        <w:t>avec « confirm</w:t>
       </w:r>
       <w:r>
         <w:rPr>
@@ -1655,52 +1460,7 @@
           <w:b/>
           <w:color w:val="000000" w:themeColor="text1"/>
         </w:rPr>
-        <w:t>dp</w:t>
-      </w:r>
-      <w:proofErr w:type="spellEnd"/>
-      <w:r>
-        <w:rPr>
-          <w:rFonts w:ascii="Comic Sans MS" w:hAnsi="Comic Sans MS" w:cs="Segoe UI Semibold"/>
-          <w:b/>
-          <w:color w:val="000000" w:themeColor="text1"/>
-        </w:rPr>
-        <w:t> » en nom et écrit en font « Retapez votre mot de passe », et enfin, on met une balise « </w:t>
-      </w:r>
-      <w:proofErr w:type="spellStart"/>
-      <w:r>
-        <w:rPr>
-          <w:rFonts w:ascii="Comic Sans MS" w:hAnsi="Comic Sans MS" w:cs="Segoe UI Semibold"/>
-          <w:b/>
-          <w:color w:val="000000" w:themeColor="text1"/>
-        </w:rPr>
-        <w:t>button</w:t>
-      </w:r>
-      <w:proofErr w:type="spellEnd"/>
-      <w:r>
-        <w:rPr>
-          <w:rFonts w:ascii="Comic Sans MS" w:hAnsi="Comic Sans MS" w:cs="Segoe UI Semibold"/>
-          <w:b/>
-          <w:color w:val="000000" w:themeColor="text1"/>
-        </w:rPr>
-        <w:t> » de type « </w:t>
-      </w:r>
-      <w:proofErr w:type="spellStart"/>
-      <w:r>
-        <w:rPr>
-          <w:rFonts w:ascii="Comic Sans MS" w:hAnsi="Comic Sans MS" w:cs="Segoe UI Semibold"/>
-          <w:b/>
-          <w:color w:val="000000" w:themeColor="text1"/>
-        </w:rPr>
-        <w:t>submit</w:t>
-      </w:r>
-      <w:proofErr w:type="spellEnd"/>
-      <w:r>
-        <w:rPr>
-          <w:rFonts w:ascii="Comic Sans MS" w:hAnsi="Comic Sans MS" w:cs="Segoe UI Semibold"/>
-          <w:b/>
-          <w:color w:val="000000" w:themeColor="text1"/>
-        </w:rPr>
-        <w:t> », dans le bouton qui en découle, on affiche « Commencer ».</w:t>
+        <w:t>dp » en nom et écrit en font « Retapez votre mot de passe », et enfin, on met une balise « button » de type « submit », dans le bouton qui en découle, on affiche « Commencer ».</w:t>
       </w:r>
     </w:p>
     <w:p>
@@ -2049,19 +1809,8 @@
           <w:sz w:val="44"/>
           <w:szCs w:val="44"/>
         </w:rPr>
-        <w:t xml:space="preserve">2.Page </w:t>
-      </w:r>
-      <w:proofErr w:type="spellStart"/>
-      <w:r>
-        <w:rPr>
-          <w:rFonts w:ascii="Segoe UI Black" w:hAnsi="Segoe UI Black" w:cs="Segoe UI Semibold"/>
-          <w:color w:val="AFCA0B"/>
-          <w:sz w:val="44"/>
-          <w:szCs w:val="44"/>
-        </w:rPr>
-        <w:t>cible_inscription.php</w:t>
-      </w:r>
-      <w:proofErr w:type="spellEnd"/>
+        <w:t>2.Page cible_inscription.php</w:t>
+      </w:r>
     </w:p>
     <w:p>
       <w:pPr>
@@ -2203,7 +1952,6 @@
         <w:lastRenderedPageBreak/>
         <w:t xml:space="preserve">3.Page </w:t>
       </w:r>
-      <w:proofErr w:type="spellStart"/>
       <w:r>
         <w:rPr>
           <w:rFonts w:ascii="Segoe UI Black" w:hAnsi="Segoe UI Black" w:cs="Segoe UI Semibold"/>
@@ -2213,7 +1961,6 @@
         </w:rPr>
         <w:t>confirmer_inscription.php</w:t>
       </w:r>
-      <w:proofErr w:type="spellEnd"/>
     </w:p>
     <w:p>
       <w:pPr>
@@ -2303,43 +2050,7 @@
           <w:b/>
           <w:color w:val="000000" w:themeColor="text1"/>
         </w:rPr>
-        <w:t xml:space="preserve">ite internet. Toutes les pages html du site sont introduites par le code ci-dessus. Dans la balise de l’en tête de la page, on importe les feuilles de style en CSS qui permettent le design mais aussi d’uniformiser ce même design pour </w:t>
-      </w:r>
-      <w:proofErr w:type="gramStart"/>
-      <w:r>
-        <w:rPr>
-          <w:rFonts w:ascii="Comic Sans MS" w:hAnsi="Comic Sans MS" w:cs="Segoe UI Semibold"/>
-          <w:b/>
-          <w:color w:val="000000" w:themeColor="text1"/>
-        </w:rPr>
-        <w:t>toute les pages</w:t>
-      </w:r>
-      <w:proofErr w:type="gramEnd"/>
-      <w:r>
-        <w:rPr>
-          <w:rFonts w:ascii="Comic Sans MS" w:hAnsi="Comic Sans MS" w:cs="Segoe UI Semibold"/>
-          <w:b/>
-          <w:color w:val="000000" w:themeColor="text1"/>
-        </w:rPr>
-        <w:t xml:space="preserve"> du site internet. Notre page de design CSS principale est la page « style.css ». Les autres pages CSS sont là principalement par norme, par exemple la page « bootstrap.min.css ». Dans la balise « </w:t>
-      </w:r>
-      <w:proofErr w:type="spellStart"/>
-      <w:r>
-        <w:rPr>
-          <w:rFonts w:ascii="Comic Sans MS" w:hAnsi="Comic Sans MS" w:cs="Segoe UI Semibold"/>
-          <w:b/>
-          <w:color w:val="000000" w:themeColor="text1"/>
-        </w:rPr>
-        <w:t>title</w:t>
-      </w:r>
-      <w:proofErr w:type="spellEnd"/>
-      <w:r>
-        <w:rPr>
-          <w:rFonts w:ascii="Comic Sans MS" w:hAnsi="Comic Sans MS" w:cs="Segoe UI Semibold"/>
-          <w:b/>
-          <w:color w:val="000000" w:themeColor="text1"/>
-        </w:rPr>
-        <w:t> », on informe le titre de l’onglet que l’on veut mettre, en l’occurrence « </w:t>
+        <w:t>ite internet. Toutes les pages html du site sont introduites par le code ci-dessus. Dans la balise de l’en tête de la page, on importe les feuilles de style en CSS qui permettent le design mais aussi d’uniformiser ce même design pour toute les pages du site internet. Notre page de design CSS principale est la page « style.css ». Les autres pages CSS sont là principalement par norme, par exemple la page « bootstrap.min.css ». Dans la balise « title », on informe le titre de l’onglet que l’on veut mettre, en l’occurrence « </w:t>
       </w:r>
       <w:r>
         <w:rPr>
@@ -2655,7 +2366,6 @@
         </w:rPr>
         <w:t xml:space="preserve">4.Page </w:t>
       </w:r>
-      <w:proofErr w:type="spellStart"/>
       <w:r>
         <w:rPr>
           <w:rFonts w:ascii="Segoe UI Black" w:hAnsi="Segoe UI Black" w:cs="Segoe UI Semibold"/>
@@ -2683,7 +2393,6 @@
         </w:rPr>
         <w:t>.php</w:t>
       </w:r>
-      <w:proofErr w:type="spellEnd"/>
     </w:p>
     <w:p>
       <w:pPr>
@@ -2765,25 +2474,7 @@
           <w:b/>
           <w:color w:val="000000" w:themeColor="text1"/>
         </w:rPr>
-        <w:t xml:space="preserve">On commence cette page internet par un code </w:t>
-      </w:r>
-      <w:proofErr w:type="spellStart"/>
-      <w:r>
-        <w:rPr>
-          <w:rFonts w:ascii="Comic Sans MS" w:hAnsi="Comic Sans MS" w:cs="Segoe UI Semibold"/>
-          <w:b/>
-          <w:color w:val="000000" w:themeColor="text1"/>
-        </w:rPr>
-        <w:t>php</w:t>
-      </w:r>
-      <w:proofErr w:type="spellEnd"/>
-      <w:r>
-        <w:rPr>
-          <w:rFonts w:ascii="Comic Sans MS" w:hAnsi="Comic Sans MS" w:cs="Segoe UI Semibold"/>
-          <w:b/>
-          <w:color w:val="000000" w:themeColor="text1"/>
-        </w:rPr>
-        <w:t xml:space="preserve"> au sommet du document. Il ne contient qu’une instruction : celle écrite en haut. Elle est écrite pour démarrer une session, ou même restaurer la session précédente via une requête passée GET ou POST ou restaurer une session communiquée par un cookie.</w:t>
+        <w:t>On commence cette page internet par un code php au sommet du document. Il ne contient qu’une instruction : celle écrite en haut. Elle est écrite pour démarrer une session, ou même restaurer la session précédente via une requête passée GET ou POST ou restaurer une session communiquée par un cookie.</w:t>
       </w:r>
     </w:p>
     <w:p>
@@ -2874,43 +2565,7 @@
           <w:color w:val="000000" w:themeColor="text1"/>
         </w:rPr>
         <w:lastRenderedPageBreak/>
-        <w:t xml:space="preserve">page, on importe les feuilles de style en CSS qui permettent le design mais aussi d’uniformiser ce même design pour </w:t>
-      </w:r>
-      <w:proofErr w:type="gramStart"/>
-      <w:r>
-        <w:rPr>
-          <w:rFonts w:ascii="Comic Sans MS" w:hAnsi="Comic Sans MS" w:cs="Segoe UI Semibold"/>
-          <w:b/>
-          <w:color w:val="000000" w:themeColor="text1"/>
-        </w:rPr>
-        <w:t>toute les pages</w:t>
-      </w:r>
-      <w:proofErr w:type="gramEnd"/>
-      <w:r>
-        <w:rPr>
-          <w:rFonts w:ascii="Comic Sans MS" w:hAnsi="Comic Sans MS" w:cs="Segoe UI Semibold"/>
-          <w:b/>
-          <w:color w:val="000000" w:themeColor="text1"/>
-        </w:rPr>
-        <w:t xml:space="preserve"> du site internet. Notre page de design CSS principale est la page « style.css ». Les autres pages CSS sont là principalement par norme, par exemple la page « bootstrap.min.css ». Dans la balise « </w:t>
-      </w:r>
-      <w:proofErr w:type="spellStart"/>
-      <w:r>
-        <w:rPr>
-          <w:rFonts w:ascii="Comic Sans MS" w:hAnsi="Comic Sans MS" w:cs="Segoe UI Semibold"/>
-          <w:b/>
-          <w:color w:val="000000" w:themeColor="text1"/>
-        </w:rPr>
-        <w:t>title</w:t>
-      </w:r>
-      <w:proofErr w:type="spellEnd"/>
-      <w:r>
-        <w:rPr>
-          <w:rFonts w:ascii="Comic Sans MS" w:hAnsi="Comic Sans MS" w:cs="Segoe UI Semibold"/>
-          <w:b/>
-          <w:color w:val="000000" w:themeColor="text1"/>
-        </w:rPr>
-        <w:t> », on informe le titre de l’onglet que l’on veut mettre, en l’occurrence « UFA Robert Schuman | Connexion ».</w:t>
+        <w:t>page, on importe les feuilles de style en CSS qui permettent le design mais aussi d’uniformiser ce même design pour toute les pages du site internet. Notre page de design CSS principale est la page « style.css ». Les autres pages CSS sont là principalement par norme, par exemple la page « bootstrap.min.css ». Dans la balise « title », on informe le titre de l’onglet que l’on veut mettre, en l’occurrence « UFA Robert Schuman | Connexion ».</w:t>
       </w:r>
     </w:p>
     <w:p>
@@ -3202,27 +2857,7 @@
           <w:sz w:val="44"/>
           <w:szCs w:val="44"/>
         </w:rPr>
-        <w:t xml:space="preserve">On </w:t>
-      </w:r>
-      <w:proofErr w:type="spellStart"/>
-      <w:r>
-        <w:rPr>
-          <w:rFonts w:ascii="Segoe UI Black" w:hAnsi="Segoe UI Black" w:cs="Segoe UI Semibold"/>
-          <w:color w:val="AFCA0B"/>
-          <w:sz w:val="44"/>
-          <w:szCs w:val="44"/>
-        </w:rPr>
-        <w:t>uttilise</w:t>
-      </w:r>
-      <w:proofErr w:type="spellEnd"/>
-      <w:r>
-        <w:rPr>
-          <w:rFonts w:ascii="Segoe UI Black" w:hAnsi="Segoe UI Black" w:cs="Segoe UI Semibold"/>
-          <w:color w:val="AFCA0B"/>
-          <w:sz w:val="44"/>
-          <w:szCs w:val="44"/>
-        </w:rPr>
-        <w:t xml:space="preserve"> toujours des div pour</w:t>
+        <w:t>On uttilise toujours des div pour</w:t>
       </w:r>
     </w:p>
     <w:p>
@@ -3491,7 +3126,6 @@
         <w:lastRenderedPageBreak/>
         <w:t xml:space="preserve">5.Page </w:t>
       </w:r>
-      <w:proofErr w:type="spellStart"/>
       <w:r>
         <w:rPr>
           <w:rFonts w:ascii="Segoe UI Black" w:hAnsi="Segoe UI Black" w:cs="Segoe UI Semibold"/>
@@ -3501,7 +3135,6 @@
         </w:rPr>
         <w:t>Manager_User.php</w:t>
       </w:r>
-      <w:proofErr w:type="spellEnd"/>
     </w:p>
     <w:p>
       <w:pPr>
@@ -3645,25 +3278,7 @@
           <w:b/>
           <w:color w:val="000000" w:themeColor="text1"/>
         </w:rPr>
-        <w:t xml:space="preserve"> que l’on doit avoir à traiter comme informations. On commence ce code en ouvrant la classe et en la nommant « </w:t>
-      </w:r>
-      <w:proofErr w:type="spellStart"/>
-      <w:r>
-        <w:rPr>
-          <w:rFonts w:ascii="Comic Sans MS" w:hAnsi="Comic Sans MS" w:cs="Segoe UI Semibold"/>
-          <w:b/>
-          <w:color w:val="000000" w:themeColor="text1"/>
-        </w:rPr>
-        <w:t>Manager_User</w:t>
-      </w:r>
-      <w:proofErr w:type="spellEnd"/>
-      <w:r>
-        <w:rPr>
-          <w:rFonts w:ascii="Comic Sans MS" w:hAnsi="Comic Sans MS" w:cs="Segoe UI Semibold"/>
-          <w:b/>
-          <w:color w:val="000000" w:themeColor="text1"/>
-        </w:rPr>
-        <w:t> », n’</w:t>
+        <w:t xml:space="preserve"> que l’on doit avoir à traiter comme informations. On commence ce code en ouvrant la classe et en la nommant « Manager_User », n’</w:t>
       </w:r>
       <w:r>
         <w:rPr>
@@ -3719,25 +3334,7 @@
           <w:b/>
           <w:color w:val="000000" w:themeColor="text1"/>
         </w:rPr>
-        <w:t> », « email » et « </w:t>
-      </w:r>
-      <w:proofErr w:type="spellStart"/>
-      <w:r>
-        <w:rPr>
-          <w:rFonts w:ascii="Comic Sans MS" w:hAnsi="Comic Sans MS" w:cs="Segoe UI Semibold"/>
-          <w:b/>
-          <w:color w:val="000000" w:themeColor="text1"/>
-        </w:rPr>
-        <w:t>mdp</w:t>
-      </w:r>
-      <w:proofErr w:type="spellEnd"/>
-      <w:r>
-        <w:rPr>
-          <w:rFonts w:ascii="Comic Sans MS" w:hAnsi="Comic Sans MS" w:cs="Segoe UI Semibold"/>
-          <w:b/>
-          <w:color w:val="000000" w:themeColor="text1"/>
-        </w:rPr>
-        <w:t xml:space="preserve"> ». Ces attributs sont en privé, ils ne sont pas </w:t>
+        <w:t xml:space="preserve"> », « email » et « mdp ». Ces attributs sont en privé, ils ne sont pas </w:t>
       </w:r>
       <w:r>
         <w:rPr>
@@ -3840,25 +3437,7 @@
           <w:b/>
           <w:color w:val="000000" w:themeColor="text1"/>
         </w:rPr>
-        <w:t xml:space="preserve"> l’interface PHP Data </w:t>
-      </w:r>
-      <w:proofErr w:type="spellStart"/>
-      <w:r>
-        <w:rPr>
-          <w:rFonts w:ascii="Comic Sans MS" w:hAnsi="Comic Sans MS" w:cs="Segoe UI Semibold"/>
-          <w:b/>
-          <w:color w:val="000000" w:themeColor="text1"/>
-        </w:rPr>
-        <w:t>Objects</w:t>
-      </w:r>
-      <w:proofErr w:type="spellEnd"/>
-      <w:r>
-        <w:rPr>
-          <w:rFonts w:ascii="Comic Sans MS" w:hAnsi="Comic Sans MS" w:cs="Segoe UI Semibold"/>
-          <w:b/>
-          <w:color w:val="000000" w:themeColor="text1"/>
-        </w:rPr>
-        <w:t xml:space="preserve"> (PDO). Dans la première ligne de l’</w:t>
+        <w:t xml:space="preserve"> l’interface PHP Data Objects (PDO). Dans la première ligne de l’</w:t>
       </w:r>
       <w:r>
         <w:rPr>
@@ -3898,25 +3477,7 @@
           <w:b/>
           <w:color w:val="000000" w:themeColor="text1"/>
         </w:rPr>
-        <w:t>, le nom de la base de données, en l’occurrence « </w:t>
-      </w:r>
-      <w:proofErr w:type="spellStart"/>
-      <w:r>
-        <w:rPr>
-          <w:rFonts w:ascii="Comic Sans MS" w:hAnsi="Comic Sans MS" w:cs="Segoe UI Semibold"/>
-          <w:b/>
-          <w:color w:val="000000" w:themeColor="text1"/>
-        </w:rPr>
-        <w:t>projet_lycee</w:t>
-      </w:r>
-      <w:proofErr w:type="spellEnd"/>
-      <w:r>
-        <w:rPr>
-          <w:rFonts w:ascii="Comic Sans MS" w:hAnsi="Comic Sans MS" w:cs="Segoe UI Semibold"/>
-          <w:b/>
-          <w:color w:val="000000" w:themeColor="text1"/>
-        </w:rPr>
-        <w:t> », puis on communique le</w:t>
+        <w:t>, le nom de la base de données, en l’occurrence « projet_lycee », puis on communique le</w:t>
       </w:r>
       <w:r>
         <w:rPr>
@@ -4109,25 +3670,7 @@
           <w:b/>
           <w:color w:val="000000" w:themeColor="text1"/>
         </w:rPr>
-        <w:t xml:space="preserve"> la commande « </w:t>
-      </w:r>
-      <w:proofErr w:type="spellStart"/>
-      <w:r>
-        <w:rPr>
-          <w:rFonts w:ascii="Comic Sans MS" w:hAnsi="Comic Sans MS" w:cs="Segoe UI Semibold"/>
-          <w:b/>
-          <w:color w:val="000000" w:themeColor="text1"/>
-        </w:rPr>
-        <w:t>fetch</w:t>
-      </w:r>
-      <w:proofErr w:type="spellEnd"/>
-      <w:r>
-        <w:rPr>
-          <w:rFonts w:ascii="Comic Sans MS" w:hAnsi="Comic Sans MS" w:cs="Segoe UI Semibold"/>
-          <w:b/>
-          <w:color w:val="000000" w:themeColor="text1"/>
-        </w:rPr>
-        <w:t xml:space="preserve"> » à la </w:t>
+        <w:t xml:space="preserve"> la commande « fetch » à la </w:t>
       </w:r>
       <w:r>
         <w:rPr>
@@ -4151,25 +3694,7 @@
           <w:b/>
           <w:color w:val="000000" w:themeColor="text1"/>
         </w:rPr>
-        <w:t xml:space="preserve"> Ainsi, la variable « </w:t>
-      </w:r>
-      <w:proofErr w:type="spellStart"/>
-      <w:r>
-        <w:rPr>
-          <w:rFonts w:ascii="Comic Sans MS" w:hAnsi="Comic Sans MS" w:cs="Segoe UI Semibold"/>
-          <w:b/>
-          <w:color w:val="000000" w:themeColor="text1"/>
-        </w:rPr>
-        <w:t>donnee</w:t>
-      </w:r>
-      <w:proofErr w:type="spellEnd"/>
-      <w:r>
-        <w:rPr>
-          <w:rFonts w:ascii="Comic Sans MS" w:hAnsi="Comic Sans MS" w:cs="Segoe UI Semibold"/>
-          <w:b/>
-          <w:color w:val="000000" w:themeColor="text1"/>
-        </w:rPr>
-        <w:t> » doit contenir le contenu de la colonne « email » à la ligne ou l’adresse mail saisie est similaire à elle dans le cas où elle existe.</w:t>
+        <w:t xml:space="preserve"> Ainsi, la variable « donnee » doit contenir le contenu de la colonne « email » à la ligne ou l’adresse mail saisie est similaire à elle dans le cas où elle existe.</w:t>
       </w:r>
     </w:p>
     <w:p>
@@ -4301,25 +3826,7 @@
           <w:b/>
           <w:color w:val="000000" w:themeColor="text1"/>
         </w:rPr>
-        <w:t xml:space="preserve"> existe. Ainsi, cette condition permet de vérifier si la variable « </w:t>
-      </w:r>
-      <w:proofErr w:type="spellStart"/>
-      <w:r>
-        <w:rPr>
-          <w:rFonts w:ascii="Comic Sans MS" w:hAnsi="Comic Sans MS" w:cs="Segoe UI Semibold"/>
-          <w:b/>
-          <w:color w:val="000000" w:themeColor="text1"/>
-        </w:rPr>
-        <w:t>donnee</w:t>
-      </w:r>
-      <w:proofErr w:type="spellEnd"/>
-      <w:r>
-        <w:rPr>
-          <w:rFonts w:ascii="Comic Sans MS" w:hAnsi="Comic Sans MS" w:cs="Segoe UI Semibold"/>
-          <w:b/>
-          <w:color w:val="000000" w:themeColor="text1"/>
-        </w:rPr>
-        <w:t> » est remplie donc à fortiori si l’</w:t>
+        <w:t xml:space="preserve"> existe. Ainsi, cette condition permet de vérifier si la variable « donnee » est remplie donc à fortiori si l’</w:t>
       </w:r>
       <w:r>
         <w:rPr>
@@ -4351,25 +3858,7 @@
           <w:b/>
           <w:color w:val="000000" w:themeColor="text1"/>
         </w:rPr>
-        <w:t>. Après cela, on redirige vers la page « </w:t>
-      </w:r>
-      <w:proofErr w:type="spellStart"/>
-      <w:r>
-        <w:rPr>
-          <w:rFonts w:ascii="Comic Sans MS" w:hAnsi="Comic Sans MS" w:cs="Segoe UI Semibold"/>
-          <w:b/>
-          <w:color w:val="000000" w:themeColor="text1"/>
-        </w:rPr>
-        <w:t>inscription.php</w:t>
-      </w:r>
-      <w:proofErr w:type="spellEnd"/>
-      <w:r>
-        <w:rPr>
-          <w:rFonts w:ascii="Comic Sans MS" w:hAnsi="Comic Sans MS" w:cs="Segoe UI Semibold"/>
-          <w:b/>
-          <w:color w:val="000000" w:themeColor="text1"/>
-        </w:rPr>
-        <w:t> » pour retenter une connexion.</w:t>
+        <w:t>. Après cela, on redirige vers la page « inscription.php » pour retenter une connexion.</w:t>
       </w:r>
     </w:p>
     <w:p>
@@ -4445,188 +3934,16 @@
           <w:b/>
           <w:color w:val="000000" w:themeColor="text1"/>
         </w:rPr>
-        <w:t xml:space="preserve">Ce code est une condition inverse, ainsi, il ne s’applique uniquement dans le cas </w:t>
-      </w:r>
-      <w:proofErr w:type="spellStart"/>
-      <w:r>
-        <w:rPr>
-          <w:rFonts w:ascii="Comic Sans MS" w:hAnsi="Comic Sans MS" w:cs="Segoe UI Semibold"/>
-          <w:b/>
-          <w:color w:val="000000" w:themeColor="text1"/>
-        </w:rPr>
-        <w:t>ou</w:t>
-      </w:r>
-      <w:proofErr w:type="spellEnd"/>
-      <w:r>
-        <w:rPr>
-          <w:rFonts w:ascii="Comic Sans MS" w:hAnsi="Comic Sans MS" w:cs="Segoe UI Semibold"/>
-          <w:b/>
-          <w:color w:val="000000" w:themeColor="text1"/>
-        </w:rPr>
-        <w:t xml:space="preserve"> la condition précédente n’est pas vérifiée. En clair, cette condition s’applique si l’</w:t>
-      </w:r>
-      <w:proofErr w:type="spellStart"/>
-      <w:r>
-        <w:rPr>
-          <w:rFonts w:ascii="Comic Sans MS" w:hAnsi="Comic Sans MS" w:cs="Segoe UI Semibold"/>
-          <w:b/>
-          <w:color w:val="000000" w:themeColor="text1"/>
-        </w:rPr>
-        <w:t>addresse</w:t>
-      </w:r>
-      <w:proofErr w:type="spellEnd"/>
-      <w:r>
-        <w:rPr>
-          <w:rFonts w:ascii="Comic Sans MS" w:hAnsi="Comic Sans MS" w:cs="Segoe UI Semibold"/>
-          <w:b/>
-          <w:color w:val="000000" w:themeColor="text1"/>
-        </w:rPr>
-        <w:t xml:space="preserve"> mail entrée par l’</w:t>
-      </w:r>
-      <w:proofErr w:type="spellStart"/>
-      <w:r>
-        <w:rPr>
-          <w:rFonts w:ascii="Comic Sans MS" w:hAnsi="Comic Sans MS" w:cs="Segoe UI Semibold"/>
-          <w:b/>
-          <w:color w:val="000000" w:themeColor="text1"/>
-        </w:rPr>
-        <w:t>uttilisateur</w:t>
-      </w:r>
-      <w:proofErr w:type="spellEnd"/>
-      <w:r>
-        <w:rPr>
-          <w:rFonts w:ascii="Comic Sans MS" w:hAnsi="Comic Sans MS" w:cs="Segoe UI Semibold"/>
-          <w:b/>
-          <w:color w:val="000000" w:themeColor="text1"/>
-        </w:rPr>
-        <w:t xml:space="preserve"> n’existe pas déjà.  Cette condition </w:t>
-      </w:r>
-      <w:proofErr w:type="gramStart"/>
-      <w:r>
-        <w:rPr>
-          <w:rFonts w:ascii="Comic Sans MS" w:hAnsi="Comic Sans MS" w:cs="Segoe UI Semibold"/>
-          <w:b/>
-          <w:color w:val="000000" w:themeColor="text1"/>
-        </w:rPr>
-        <w:t>sers</w:t>
-      </w:r>
-      <w:proofErr w:type="gramEnd"/>
-      <w:r>
-        <w:rPr>
-          <w:rFonts w:ascii="Comic Sans MS" w:hAnsi="Comic Sans MS" w:cs="Segoe UI Semibold"/>
-          <w:b/>
-          <w:color w:val="000000" w:themeColor="text1"/>
-        </w:rPr>
-        <w:t xml:space="preserve"> à l’envoi de mail, on y </w:t>
-      </w:r>
-      <w:proofErr w:type="spellStart"/>
-      <w:r>
-        <w:rPr>
-          <w:rFonts w:ascii="Comic Sans MS" w:hAnsi="Comic Sans MS" w:cs="Segoe UI Semibold"/>
-          <w:b/>
-          <w:color w:val="000000" w:themeColor="text1"/>
-        </w:rPr>
-        <w:t>uttilise</w:t>
-      </w:r>
-      <w:proofErr w:type="spellEnd"/>
-      <w:r>
-        <w:rPr>
-          <w:rFonts w:ascii="Comic Sans MS" w:hAnsi="Comic Sans MS" w:cs="Segoe UI Semibold"/>
-          <w:b/>
-          <w:color w:val="000000" w:themeColor="text1"/>
-        </w:rPr>
-        <w:t xml:space="preserve"> l’extension </w:t>
-      </w:r>
-      <w:proofErr w:type="spellStart"/>
-      <w:r>
-        <w:rPr>
-          <w:rFonts w:ascii="Comic Sans MS" w:hAnsi="Comic Sans MS" w:cs="Segoe UI Semibold"/>
-          <w:b/>
-          <w:color w:val="000000" w:themeColor="text1"/>
-        </w:rPr>
-        <w:t>PHPMailer</w:t>
-      </w:r>
-      <w:proofErr w:type="spellEnd"/>
-      <w:r>
-        <w:rPr>
-          <w:rFonts w:ascii="Comic Sans MS" w:hAnsi="Comic Sans MS" w:cs="Segoe UI Semibold"/>
-          <w:b/>
-          <w:color w:val="000000" w:themeColor="text1"/>
-        </w:rPr>
-        <w:t xml:space="preserve">. On importe donc les modules qui sont </w:t>
-      </w:r>
-      <w:proofErr w:type="spellStart"/>
-      <w:r>
-        <w:rPr>
-          <w:rFonts w:ascii="Comic Sans MS" w:hAnsi="Comic Sans MS" w:cs="Segoe UI Semibold"/>
-          <w:b/>
-          <w:color w:val="000000" w:themeColor="text1"/>
-        </w:rPr>
-        <w:t>uttilisés</w:t>
-      </w:r>
-      <w:proofErr w:type="spellEnd"/>
-      <w:r>
-        <w:rPr>
-          <w:rFonts w:ascii="Comic Sans MS" w:hAnsi="Comic Sans MS" w:cs="Segoe UI Semibold"/>
-          <w:b/>
-          <w:color w:val="000000" w:themeColor="text1"/>
-        </w:rPr>
-        <w:t xml:space="preserve"> dans ce cadre à travers</w:t>
-      </w:r>
-      <w:r>
-        <w:rPr>
-          <w:rFonts w:ascii="Comic Sans MS" w:hAnsi="Comic Sans MS" w:cs="Segoe UI Semibold"/>
-          <w:b/>
-          <w:color w:val="000000" w:themeColor="text1"/>
-        </w:rPr>
-        <w:t xml:space="preserve"> des balises « </w:t>
-      </w:r>
-      <w:proofErr w:type="spellStart"/>
-      <w:r>
-        <w:rPr>
-          <w:rFonts w:ascii="Comic Sans MS" w:hAnsi="Comic Sans MS" w:cs="Segoe UI Semibold"/>
-          <w:b/>
-          <w:color w:val="000000" w:themeColor="text1"/>
-        </w:rPr>
-        <w:t>require</w:t>
-      </w:r>
-      <w:proofErr w:type="spellEnd"/>
-      <w:r>
-        <w:rPr>
-          <w:rFonts w:ascii="Comic Sans MS" w:hAnsi="Comic Sans MS" w:cs="Segoe UI Semibold"/>
-          <w:b/>
-          <w:color w:val="000000" w:themeColor="text1"/>
-        </w:rPr>
-        <w:t xml:space="preserve"> » qui pointent vers des fichiers par </w:t>
-      </w:r>
-      <w:proofErr w:type="spellStart"/>
-      <w:r>
-        <w:rPr>
-          <w:rFonts w:ascii="Comic Sans MS" w:hAnsi="Comic Sans MS" w:cs="Segoe UI Semibold"/>
-          <w:b/>
-          <w:color w:val="000000" w:themeColor="text1"/>
-        </w:rPr>
-        <w:t>défault</w:t>
-      </w:r>
-      <w:proofErr w:type="spellEnd"/>
-      <w:r>
-        <w:rPr>
-          <w:rFonts w:ascii="Comic Sans MS" w:hAnsi="Comic Sans MS" w:cs="Segoe UI Semibold"/>
-          <w:b/>
-          <w:color w:val="000000" w:themeColor="text1"/>
-        </w:rPr>
-        <w:t xml:space="preserve"> de </w:t>
-      </w:r>
-      <w:proofErr w:type="spellStart"/>
-      <w:r>
-        <w:rPr>
-          <w:rFonts w:ascii="Comic Sans MS" w:hAnsi="Comic Sans MS" w:cs="Segoe UI Semibold"/>
-          <w:b/>
-          <w:color w:val="000000" w:themeColor="text1"/>
-        </w:rPr>
-        <w:t>PhpMailer</w:t>
-      </w:r>
-      <w:proofErr w:type="spellEnd"/>
+        <w:t>Ce code est une condition inverse, ainsi, il ne s’applique uniquement dans le cas ou la condition précédente n’est pas vérifiée. En clair, cette condition s’applique si l’addresse mail entrée par l’uttilisateur n’existe pas déjà.  Cette condition sers à l’envoi de mail, on y uttilise l’extension PHPMailer. On importe donc les modules qui sont uttilisés dans ce cadre à travers</w:t>
+      </w:r>
+      <w:r>
+        <w:rPr>
+          <w:rFonts w:ascii="Comic Sans MS" w:hAnsi="Comic Sans MS" w:cs="Segoe UI Semibold"/>
+          <w:b/>
+          <w:color w:val="000000" w:themeColor="text1"/>
+        </w:rPr>
+        <w:t xml:space="preserve"> des balises « require » qui pointent vers des fichiers par défault de PhpMailer</w:t>
+      </w:r>
       <w:r>
         <w:rPr>
           <w:noProof/>
@@ -4703,25 +4020,7 @@
           <w:b/>
           <w:color w:val="000000" w:themeColor="text1"/>
         </w:rPr>
-        <w:t>Ce code est issu de l’extension « </w:t>
-      </w:r>
-      <w:proofErr w:type="spellStart"/>
-      <w:r>
-        <w:rPr>
-          <w:rFonts w:ascii="Comic Sans MS" w:hAnsi="Comic Sans MS" w:cs="Segoe UI Semibold"/>
-          <w:b/>
-          <w:color w:val="000000" w:themeColor="text1"/>
-        </w:rPr>
-        <w:t>PhpMailer</w:t>
-      </w:r>
-      <w:proofErr w:type="spellEnd"/>
-      <w:r>
-        <w:rPr>
-          <w:rFonts w:ascii="Comic Sans MS" w:hAnsi="Comic Sans MS" w:cs="Segoe UI Semibold"/>
-          <w:b/>
-          <w:color w:val="000000" w:themeColor="text1"/>
-        </w:rPr>
-        <w:t xml:space="preserve"> », il </w:t>
+        <w:t xml:space="preserve">Ce code est issu de l’extension « PhpMailer », il </w:t>
       </w:r>
       <w:r>
         <w:rPr>
@@ -4777,25 +4076,7 @@
           <w:b/>
           <w:color w:val="000000" w:themeColor="text1"/>
         </w:rPr>
-        <w:t xml:space="preserve"> </w:t>
-      </w:r>
-      <w:proofErr w:type="spellStart"/>
-      <w:r>
-        <w:rPr>
-          <w:rFonts w:ascii="Comic Sans MS" w:hAnsi="Comic Sans MS" w:cs="Segoe UI Semibold"/>
-          <w:b/>
-          <w:color w:val="000000" w:themeColor="text1"/>
-        </w:rPr>
-        <w:t>PHPMailer</w:t>
-      </w:r>
-      <w:proofErr w:type="spellEnd"/>
-      <w:r>
-        <w:rPr>
-          <w:rFonts w:ascii="Comic Sans MS" w:hAnsi="Comic Sans MS" w:cs="Segoe UI Semibold"/>
-          <w:b/>
-          <w:color w:val="000000" w:themeColor="text1"/>
-        </w:rPr>
-        <w:t xml:space="preserve"> pour envoyer des mails, on active l’authentification , on </w:t>
+        <w:t xml:space="preserve"> PHPMailer pour envoyer des mails, on active l’authentification , on </w:t>
       </w:r>
       <w:r>
         <w:rPr>
@@ -5198,7 +4479,6 @@
         </w:rPr>
         <w:t>« </w:t>
       </w:r>
-      <w:proofErr w:type="spellStart"/>
       <w:r>
         <w:rPr>
           <w:rFonts w:ascii="Comic Sans MS" w:hAnsi="Comic Sans MS" w:cs="Segoe UI Semibold"/>
@@ -5207,7 +4487,6 @@
         </w:rPr>
         <w:t>prepare</w:t>
       </w:r>
-      <w:proofErr w:type="spellEnd"/>
       <w:r>
         <w:rPr>
           <w:rFonts w:ascii="Comic Sans MS" w:hAnsi="Comic Sans MS" w:cs="Segoe UI Semibold"/>
@@ -5238,61 +4517,7 @@
           <w:b/>
           <w:color w:val="000000" w:themeColor="text1"/>
         </w:rPr>
-        <w:t xml:space="preserve">, on y affiche notre commande SQL à savoir « INSERT </w:t>
-      </w:r>
-      <w:proofErr w:type="spellStart"/>
-      <w:r>
-        <w:rPr>
-          <w:rFonts w:ascii="Comic Sans MS" w:hAnsi="Comic Sans MS" w:cs="Segoe UI Semibold"/>
-          <w:b/>
-          <w:color w:val="000000" w:themeColor="text1"/>
-        </w:rPr>
-        <w:t>into</w:t>
-      </w:r>
-      <w:proofErr w:type="spellEnd"/>
-      <w:r>
-        <w:rPr>
-          <w:rFonts w:ascii="Comic Sans MS" w:hAnsi="Comic Sans MS" w:cs="Segoe UI Semibold"/>
-          <w:b/>
-          <w:color w:val="000000" w:themeColor="text1"/>
-        </w:rPr>
-        <w:t xml:space="preserve"> utilisateur (nom, </w:t>
-      </w:r>
-      <w:proofErr w:type="spellStart"/>
-      <w:r>
-        <w:rPr>
-          <w:rFonts w:ascii="Comic Sans MS" w:hAnsi="Comic Sans MS" w:cs="Segoe UI Semibold"/>
-          <w:b/>
-          <w:color w:val="000000" w:themeColor="text1"/>
-        </w:rPr>
-        <w:t>prenom</w:t>
-      </w:r>
-      <w:proofErr w:type="spellEnd"/>
-      <w:r>
-        <w:rPr>
-          <w:rFonts w:ascii="Comic Sans MS" w:hAnsi="Comic Sans MS" w:cs="Segoe UI Semibold"/>
-          <w:b/>
-          <w:color w:val="000000" w:themeColor="text1"/>
-        </w:rPr>
-        <w:t xml:space="preserve">, email, </w:t>
-      </w:r>
-      <w:proofErr w:type="spellStart"/>
-      <w:r>
-        <w:rPr>
-          <w:rFonts w:ascii="Comic Sans MS" w:hAnsi="Comic Sans MS" w:cs="Segoe UI Semibold"/>
-          <w:b/>
-          <w:color w:val="000000" w:themeColor="text1"/>
-        </w:rPr>
-        <w:t>mdp</w:t>
-      </w:r>
-      <w:proofErr w:type="spellEnd"/>
-      <w:r>
-        <w:rPr>
-          <w:rFonts w:ascii="Comic Sans MS" w:hAnsi="Comic Sans MS" w:cs="Segoe UI Semibold"/>
-          <w:b/>
-          <w:color w:val="000000" w:themeColor="text1"/>
-        </w:rPr>
-        <w:t>) value</w:t>
+        <w:t>, on y affiche notre commande SQL à savoir « INSERT into utilisateur (nom, prenom, email, mdp) value</w:t>
       </w:r>
       <w:r>
         <w:rPr>
@@ -5302,23 +4527,13 @@
         </w:rPr>
         <w:t xml:space="preserve"> </w:t>
       </w:r>
-      <w:proofErr w:type="gramStart"/>
-      <w:r>
-        <w:rPr>
-          <w:rFonts w:ascii="Comic Sans MS" w:hAnsi="Comic Sans MS" w:cs="Segoe UI Semibold"/>
-          <w:b/>
-          <w:color w:val="000000" w:themeColor="text1"/>
-        </w:rPr>
-        <w:t>(?,?,?,?</w:t>
-      </w:r>
-      <w:proofErr w:type="gramEnd"/>
-      <w:r>
-        <w:rPr>
-          <w:rFonts w:ascii="Comic Sans MS" w:hAnsi="Comic Sans MS" w:cs="Segoe UI Semibold"/>
-          <w:b/>
-          <w:color w:val="000000" w:themeColor="text1"/>
-        </w:rPr>
-        <w:t xml:space="preserve">) », cette commande permet  d’aller dans la table « utilisateur », et de remplir les </w:t>
+      <w:r>
+        <w:rPr>
+          <w:rFonts w:ascii="Comic Sans MS" w:hAnsi="Comic Sans MS" w:cs="Segoe UI Semibold"/>
+          <w:b/>
+          <w:color w:val="000000" w:themeColor="text1"/>
+        </w:rPr>
+        <w:t xml:space="preserve">(?,?,?,?) », cette commande permet  d’aller dans la table « utilisateur », et de remplir les </w:t>
       </w:r>
       <w:r>
         <w:rPr>
@@ -5334,43 +4549,7 @@
           <w:b/>
           <w:color w:val="000000" w:themeColor="text1"/>
         </w:rPr>
-        <w:t xml:space="preserve"> « nom », « </w:t>
-      </w:r>
-      <w:proofErr w:type="spellStart"/>
-      <w:r>
-        <w:rPr>
-          <w:rFonts w:ascii="Comic Sans MS" w:hAnsi="Comic Sans MS" w:cs="Segoe UI Semibold"/>
-          <w:b/>
-          <w:color w:val="000000" w:themeColor="text1"/>
-        </w:rPr>
-        <w:t>prenom</w:t>
-      </w:r>
-      <w:proofErr w:type="spellEnd"/>
-      <w:r>
-        <w:rPr>
-          <w:rFonts w:ascii="Comic Sans MS" w:hAnsi="Comic Sans MS" w:cs="Segoe UI Semibold"/>
-          <w:b/>
-          <w:color w:val="000000" w:themeColor="text1"/>
-        </w:rPr>
-        <w:t> », « email », « </w:t>
-      </w:r>
-      <w:proofErr w:type="spellStart"/>
-      <w:r>
-        <w:rPr>
-          <w:rFonts w:ascii="Comic Sans MS" w:hAnsi="Comic Sans MS" w:cs="Segoe UI Semibold"/>
-          <w:b/>
-          <w:color w:val="000000" w:themeColor="text1"/>
-        </w:rPr>
-        <w:t>mdp</w:t>
-      </w:r>
-      <w:proofErr w:type="spellEnd"/>
-      <w:r>
-        <w:rPr>
-          <w:rFonts w:ascii="Comic Sans MS" w:hAnsi="Comic Sans MS" w:cs="Segoe UI Semibold"/>
-          <w:b/>
-          <w:color w:val="000000" w:themeColor="text1"/>
-        </w:rPr>
-        <w:t> », avec les valeurs respectives que l’on renseignera après.</w:t>
+        <w:t xml:space="preserve"> « nom », « prenom », « email », « mdp », avec les valeurs respectives que l’on renseignera après.</w:t>
       </w:r>
       <w:r>
         <w:rPr>
@@ -5418,43 +4597,7 @@
           <w:b/>
           <w:color w:val="000000" w:themeColor="text1"/>
         </w:rPr>
-        <w:t xml:space="preserve"> par l’utilisateur. Il est a noté que l’on </w:t>
-      </w:r>
-      <w:proofErr w:type="spellStart"/>
-      <w:r>
-        <w:rPr>
-          <w:rFonts w:ascii="Comic Sans MS" w:hAnsi="Comic Sans MS" w:cs="Segoe UI Semibold"/>
-          <w:b/>
-          <w:color w:val="000000" w:themeColor="text1"/>
-        </w:rPr>
-        <w:t>hashe</w:t>
-      </w:r>
-      <w:proofErr w:type="spellEnd"/>
-      <w:r>
-        <w:rPr>
-          <w:rFonts w:ascii="Comic Sans MS" w:hAnsi="Comic Sans MS" w:cs="Segoe UI Semibold"/>
-          <w:b/>
-          <w:color w:val="000000" w:themeColor="text1"/>
-        </w:rPr>
-        <w:t xml:space="preserve"> préalablement « </w:t>
-      </w:r>
-      <w:proofErr w:type="spellStart"/>
-      <w:r>
-        <w:rPr>
-          <w:rFonts w:ascii="Comic Sans MS" w:hAnsi="Comic Sans MS" w:cs="Segoe UI Semibold"/>
-          <w:b/>
-          <w:color w:val="000000" w:themeColor="text1"/>
-        </w:rPr>
-        <w:t>mdp</w:t>
-      </w:r>
-      <w:proofErr w:type="spellEnd"/>
-      <w:r>
-        <w:rPr>
-          <w:rFonts w:ascii="Comic Sans MS" w:hAnsi="Comic Sans MS" w:cs="Segoe UI Semibold"/>
-          <w:b/>
-          <w:color w:val="000000" w:themeColor="text1"/>
-        </w:rPr>
-        <w:t> » avec l</w:t>
+        <w:t xml:space="preserve"> par l’utilisateur. Il est a noté que l’on hashe préalablement « mdp » avec l</w:t>
       </w:r>
       <w:r>
         <w:rPr>
@@ -5621,185 +4764,23 @@
           <w:b/>
           <w:color w:val="000000" w:themeColor="text1"/>
         </w:rPr>
-        <w:t xml:space="preserve"> On informe que l’on travaille en local, que le nom de la base de données est « </w:t>
-      </w:r>
-      <w:proofErr w:type="spellStart"/>
-      <w:r>
-        <w:rPr>
-          <w:rFonts w:ascii="Comic Sans MS" w:hAnsi="Comic Sans MS" w:cs="Segoe UI Semibold"/>
-          <w:b/>
-          <w:color w:val="000000" w:themeColor="text1"/>
-        </w:rPr>
-        <w:t>projet_lycee</w:t>
-      </w:r>
-      <w:proofErr w:type="spellEnd"/>
-      <w:r>
-        <w:rPr>
-          <w:rFonts w:ascii="Comic Sans MS" w:hAnsi="Comic Sans MS" w:cs="Segoe UI Semibold"/>
-          <w:b/>
-          <w:color w:val="000000" w:themeColor="text1"/>
-        </w:rPr>
-        <w:t> », que le nom d’utilisateur est « root » et que le mot de passe est blanc.</w:t>
-      </w:r>
-      <w:r>
-        <w:rPr>
-          <w:rFonts w:ascii="Comic Sans MS" w:hAnsi="Comic Sans MS" w:cs="Segoe UI Semibold"/>
-          <w:b/>
-          <w:color w:val="000000" w:themeColor="text1"/>
-        </w:rPr>
-        <w:t xml:space="preserve"> Dans la fonction « </w:t>
-      </w:r>
-      <w:proofErr w:type="spellStart"/>
-      <w:r>
-        <w:rPr>
-          <w:rFonts w:ascii="Comic Sans MS" w:hAnsi="Comic Sans MS" w:cs="Segoe UI Semibold"/>
-          <w:b/>
-          <w:color w:val="000000" w:themeColor="text1"/>
-        </w:rPr>
-        <w:t>prepare</w:t>
-      </w:r>
-      <w:proofErr w:type="spellEnd"/>
-      <w:r>
-        <w:rPr>
-          <w:rFonts w:ascii="Comic Sans MS" w:hAnsi="Comic Sans MS" w:cs="Segoe UI Semibold"/>
-          <w:b/>
-          <w:color w:val="000000" w:themeColor="text1"/>
-        </w:rPr>
-        <w:t xml:space="preserve"> », on met la </w:t>
-      </w:r>
-      <w:proofErr w:type="spellStart"/>
-      <w:r>
-        <w:rPr>
-          <w:rFonts w:ascii="Comic Sans MS" w:hAnsi="Comic Sans MS" w:cs="Segoe UI Semibold"/>
-          <w:b/>
-          <w:color w:val="000000" w:themeColor="text1"/>
-        </w:rPr>
-        <w:t>requete</w:t>
-      </w:r>
-      <w:proofErr w:type="spellEnd"/>
-      <w:r>
-        <w:rPr>
-          <w:rFonts w:ascii="Comic Sans MS" w:hAnsi="Comic Sans MS" w:cs="Segoe UI Semibold"/>
-          <w:b/>
-          <w:color w:val="000000" w:themeColor="text1"/>
-        </w:rPr>
-        <w:t xml:space="preserve"> SQL, à savoir « SELECT * </w:t>
-      </w:r>
-      <w:proofErr w:type="spellStart"/>
-      <w:r>
-        <w:rPr>
-          <w:rFonts w:ascii="Comic Sans MS" w:hAnsi="Comic Sans MS" w:cs="Segoe UI Semibold"/>
-          <w:b/>
-          <w:color w:val="000000" w:themeColor="text1"/>
-        </w:rPr>
-        <w:t>from</w:t>
-      </w:r>
-      <w:proofErr w:type="spellEnd"/>
-      <w:r>
-        <w:rPr>
-          <w:rFonts w:ascii="Comic Sans MS" w:hAnsi="Comic Sans MS" w:cs="Segoe UI Semibold"/>
-          <w:b/>
-          <w:color w:val="000000" w:themeColor="text1"/>
-        </w:rPr>
-        <w:t xml:space="preserve"> utilisateur </w:t>
-      </w:r>
-      <w:proofErr w:type="spellStart"/>
-      <w:r>
-        <w:rPr>
-          <w:rFonts w:ascii="Comic Sans MS" w:hAnsi="Comic Sans MS" w:cs="Segoe UI Semibold"/>
-          <w:b/>
-          <w:color w:val="000000" w:themeColor="text1"/>
-        </w:rPr>
-        <w:t>where</w:t>
-      </w:r>
-      <w:proofErr w:type="spellEnd"/>
-      <w:r>
-        <w:rPr>
-          <w:rFonts w:ascii="Comic Sans MS" w:hAnsi="Comic Sans MS" w:cs="Segoe UI Semibold"/>
-          <w:b/>
-          <w:color w:val="000000" w:themeColor="text1"/>
-        </w:rPr>
-        <w:t xml:space="preserve"> email = ? AND </w:t>
-      </w:r>
-      <w:proofErr w:type="spellStart"/>
-      <w:r>
-        <w:rPr>
-          <w:rFonts w:ascii="Comic Sans MS" w:hAnsi="Comic Sans MS" w:cs="Segoe UI Semibold"/>
-          <w:b/>
-          <w:color w:val="000000" w:themeColor="text1"/>
-        </w:rPr>
-        <w:t>mdp</w:t>
-      </w:r>
-      <w:proofErr w:type="spellEnd"/>
-      <w:r>
-        <w:rPr>
-          <w:rFonts w:ascii="Comic Sans MS" w:hAnsi="Comic Sans MS" w:cs="Segoe UI Semibold"/>
-          <w:b/>
-          <w:color w:val="000000" w:themeColor="text1"/>
-        </w:rPr>
-        <w:t xml:space="preserve"> = ? »</w:t>
-      </w:r>
-      <w:r>
-        <w:rPr>
-          <w:rFonts w:ascii="Comic Sans MS" w:hAnsi="Comic Sans MS" w:cs="Segoe UI Semibold"/>
-          <w:b/>
-          <w:color w:val="000000" w:themeColor="text1"/>
-        </w:rPr>
-        <w:t xml:space="preserve">. Cette </w:t>
-      </w:r>
-      <w:proofErr w:type="spellStart"/>
-      <w:r>
-        <w:rPr>
-          <w:rFonts w:ascii="Comic Sans MS" w:hAnsi="Comic Sans MS" w:cs="Segoe UI Semibold"/>
-          <w:b/>
-          <w:color w:val="000000" w:themeColor="text1"/>
-        </w:rPr>
-        <w:t>requete</w:t>
-      </w:r>
-      <w:proofErr w:type="spellEnd"/>
-      <w:r>
-        <w:rPr>
-          <w:rFonts w:ascii="Comic Sans MS" w:hAnsi="Comic Sans MS" w:cs="Segoe UI Semibold"/>
-          <w:b/>
-          <w:color w:val="000000" w:themeColor="text1"/>
-        </w:rPr>
-        <w:t xml:space="preserve"> signifie que l’on veut connaitre dans toute les lignes que comporte la table « utilisateur » dans lequel le mot de passe saisi et l’adresse mail saisie correspondent. On utilise la fonction « </w:t>
-      </w:r>
-      <w:proofErr w:type="spellStart"/>
-      <w:r>
-        <w:rPr>
-          <w:rFonts w:ascii="Comic Sans MS" w:hAnsi="Comic Sans MS" w:cs="Segoe UI Semibold"/>
-          <w:b/>
-          <w:color w:val="000000" w:themeColor="text1"/>
-        </w:rPr>
-        <w:t>execute</w:t>
-      </w:r>
-      <w:proofErr w:type="spellEnd"/>
-      <w:r>
-        <w:rPr>
-          <w:rFonts w:ascii="Comic Sans MS" w:hAnsi="Comic Sans MS" w:cs="Segoe UI Semibold"/>
-          <w:b/>
-          <w:color w:val="000000" w:themeColor="text1"/>
-        </w:rPr>
-        <w:t> », et on applique avec la fonction « </w:t>
-      </w:r>
-      <w:proofErr w:type="spellStart"/>
-      <w:r>
-        <w:rPr>
-          <w:rFonts w:ascii="Comic Sans MS" w:hAnsi="Comic Sans MS" w:cs="Segoe UI Semibold"/>
-          <w:b/>
-          <w:color w:val="000000" w:themeColor="text1"/>
-        </w:rPr>
-        <w:t>fetch</w:t>
-      </w:r>
-      <w:proofErr w:type="spellEnd"/>
-      <w:r>
-        <w:rPr>
-          <w:rFonts w:ascii="Comic Sans MS" w:hAnsi="Comic Sans MS" w:cs="Segoe UI Semibold"/>
-          <w:b/>
-          <w:color w:val="000000" w:themeColor="text1"/>
-        </w:rPr>
-        <w:t> ».</w:t>
+        <w:t xml:space="preserve"> On informe que l’on travaille en local, que le nom de la base de données est « projet_lycee », que le nom d’utilisateur est « root » et que le mot de passe est blanc.</w:t>
+      </w:r>
+      <w:r>
+        <w:rPr>
+          <w:rFonts w:ascii="Comic Sans MS" w:hAnsi="Comic Sans MS" w:cs="Segoe UI Semibold"/>
+          <w:b/>
+          <w:color w:val="000000" w:themeColor="text1"/>
+        </w:rPr>
+        <w:t xml:space="preserve"> Dans la fonction « prepare », on met la requete SQL, à savoir « SELECT * from utilisateur where email = ? AND mdp = ? »</w:t>
+      </w:r>
+      <w:r>
+        <w:rPr>
+          <w:rFonts w:ascii="Comic Sans MS" w:hAnsi="Comic Sans MS" w:cs="Segoe UI Semibold"/>
+          <w:b/>
+          <w:color w:val="000000" w:themeColor="text1"/>
+        </w:rPr>
+        <w:t>. Cette requete signifie que l’on veut connaitre dans toute les lignes que comporte la table « utilisateur » dans lequel le mot de passe saisi et l’adresse mail saisie correspondent. On utilise la fonction « execute », et on applique avec la fonction « fetch ».</w:t>
       </w:r>
     </w:p>
     <w:p>
@@ -6224,7 +5205,6 @@
         </w:rPr>
         <w:t xml:space="preserve">6.Page </w:t>
       </w:r>
-      <w:proofErr w:type="spellStart"/>
       <w:r>
         <w:rPr>
           <w:rFonts w:ascii="Segoe UI Black" w:hAnsi="Segoe UI Black" w:cs="Segoe UI Semibold"/>
@@ -6234,7 +5214,6 @@
         </w:rPr>
         <w:t>User.php</w:t>
       </w:r>
-      <w:proofErr w:type="spellEnd"/>
     </w:p>
     <w:p>
       <w:pPr>
@@ -6316,43 +5295,7 @@
           <w:b/>
           <w:color w:val="000000" w:themeColor="text1"/>
         </w:rPr>
-        <w:t xml:space="preserve">Cette page </w:t>
-      </w:r>
-      <w:proofErr w:type="spellStart"/>
-      <w:r>
-        <w:rPr>
-          <w:rFonts w:ascii="Comic Sans MS" w:hAnsi="Comic Sans MS" w:cs="Segoe UI Semibold"/>
-          <w:b/>
-          <w:color w:val="000000" w:themeColor="text1"/>
-        </w:rPr>
-        <w:t>php</w:t>
-      </w:r>
-      <w:proofErr w:type="spellEnd"/>
-      <w:r>
-        <w:rPr>
-          <w:rFonts w:ascii="Comic Sans MS" w:hAnsi="Comic Sans MS" w:cs="Segoe UI Semibold"/>
-          <w:b/>
-          <w:color w:val="000000" w:themeColor="text1"/>
-        </w:rPr>
-        <w:t xml:space="preserve"> est un </w:t>
-      </w:r>
-      <w:proofErr w:type="spellStart"/>
-      <w:r>
-        <w:rPr>
-          <w:rFonts w:ascii="Comic Sans MS" w:hAnsi="Comic Sans MS" w:cs="Segoe UI Semibold"/>
-          <w:b/>
-          <w:color w:val="000000" w:themeColor="text1"/>
-        </w:rPr>
-        <w:t>model</w:t>
-      </w:r>
-      <w:proofErr w:type="spellEnd"/>
-      <w:r>
-        <w:rPr>
-          <w:rFonts w:ascii="Comic Sans MS" w:hAnsi="Comic Sans MS" w:cs="Segoe UI Semibold"/>
-          <w:b/>
-          <w:color w:val="000000" w:themeColor="text1"/>
-        </w:rPr>
-        <w:t>, on l’</w:t>
+        <w:t>Cette page php est un model, on l’</w:t>
       </w:r>
       <w:r>
         <w:rPr>
@@ -6392,43 +5335,7 @@
           <w:b/>
           <w:color w:val="000000" w:themeColor="text1"/>
         </w:rPr>
-        <w:t xml:space="preserve"> On ouvre la balise </w:t>
-      </w:r>
-      <w:proofErr w:type="spellStart"/>
-      <w:r>
-        <w:rPr>
-          <w:rFonts w:ascii="Comic Sans MS" w:hAnsi="Comic Sans MS" w:cs="Segoe UI Semibold"/>
-          <w:b/>
-          <w:color w:val="000000" w:themeColor="text1"/>
-        </w:rPr>
-        <w:t>php</w:t>
-      </w:r>
-      <w:proofErr w:type="spellEnd"/>
-      <w:r>
-        <w:rPr>
-          <w:rFonts w:ascii="Comic Sans MS" w:hAnsi="Comic Sans MS" w:cs="Segoe UI Semibold"/>
-          <w:b/>
-          <w:color w:val="000000" w:themeColor="text1"/>
-        </w:rPr>
-        <w:t>, ou ouvre une classe nommée « User » et on nomme le fichier « </w:t>
-      </w:r>
-      <w:proofErr w:type="spellStart"/>
-      <w:r>
-        <w:rPr>
-          <w:rFonts w:ascii="Comic Sans MS" w:hAnsi="Comic Sans MS" w:cs="Segoe UI Semibold"/>
-          <w:b/>
-          <w:color w:val="000000" w:themeColor="text1"/>
-        </w:rPr>
-        <w:t>User.php</w:t>
-      </w:r>
-      <w:proofErr w:type="spellEnd"/>
-      <w:r>
-        <w:rPr>
-          <w:rFonts w:ascii="Comic Sans MS" w:hAnsi="Comic Sans MS" w:cs="Segoe UI Semibold"/>
-          <w:b/>
-          <w:color w:val="000000" w:themeColor="text1"/>
-        </w:rPr>
-        <w:t xml:space="preserve"> » pour que le fichier ait le </w:t>
+        <w:t xml:space="preserve"> On ouvre la balise php, ou ouvre une classe nommée « User » et on nomme le fichier « User.php » pour que le fichier ait le </w:t>
       </w:r>
       <w:r>
         <w:rPr>
@@ -6477,43 +5384,7 @@
           <w:b/>
           <w:color w:val="000000" w:themeColor="text1"/>
         </w:rPr>
-        <w:t> : « nom », « </w:t>
-      </w:r>
-      <w:proofErr w:type="spellStart"/>
-      <w:r>
-        <w:rPr>
-          <w:rFonts w:ascii="Comic Sans MS" w:hAnsi="Comic Sans MS" w:cs="Segoe UI Semibold"/>
-          <w:b/>
-          <w:color w:val="000000" w:themeColor="text1"/>
-        </w:rPr>
-        <w:t>prenom</w:t>
-      </w:r>
-      <w:proofErr w:type="spellEnd"/>
-      <w:r>
-        <w:rPr>
-          <w:rFonts w:ascii="Comic Sans MS" w:hAnsi="Comic Sans MS" w:cs="Segoe UI Semibold"/>
-          <w:b/>
-          <w:color w:val="000000" w:themeColor="text1"/>
-        </w:rPr>
-        <w:t> », « email » et « </w:t>
-      </w:r>
-      <w:proofErr w:type="spellStart"/>
-      <w:r>
-        <w:rPr>
-          <w:rFonts w:ascii="Comic Sans MS" w:hAnsi="Comic Sans MS" w:cs="Segoe UI Semibold"/>
-          <w:b/>
-          <w:color w:val="000000" w:themeColor="text1"/>
-        </w:rPr>
-        <w:t>mdp</w:t>
-      </w:r>
-      <w:proofErr w:type="spellEnd"/>
-      <w:r>
-        <w:rPr>
-          <w:rFonts w:ascii="Comic Sans MS" w:hAnsi="Comic Sans MS" w:cs="Segoe UI Semibold"/>
-          <w:b/>
-          <w:color w:val="000000" w:themeColor="text1"/>
-        </w:rPr>
-        <w:t> ».</w:t>
+        <w:t> : « nom », « prenom », « email » et « mdp ».</w:t>
       </w:r>
     </w:p>
     <w:p>
@@ -6740,96 +5611,39 @@
           <w:szCs w:val="44"/>
         </w:rPr>
         <w:lastRenderedPageBreak/>
-        <w:t xml:space="preserve">6.Page </w:t>
-      </w:r>
-      <w:proofErr w:type="spellStart"/>
-      <w:r>
+        <w:t>6.Page Projet_lycee.sql</w:t>
+      </w:r>
+    </w:p>
+    <w:p>
+      <w:pPr>
+        <w:spacing w:line="259" w:lineRule="auto"/>
+        <w:jc w:val="center"/>
         <w:rPr>
           <w:rFonts w:ascii="Segoe UI Black" w:hAnsi="Segoe UI Black" w:cs="Segoe UI Semibold"/>
           <w:color w:val="AFCA0B"/>
           <w:sz w:val="44"/>
           <w:szCs w:val="44"/>
         </w:rPr>
-        <w:t>Projet_lycee.sql</w:t>
-      </w:r>
-      <w:proofErr w:type="spellEnd"/>
+      </w:pPr>
     </w:p>
     <w:p>
       <w:pPr>
         <w:spacing w:line="259" w:lineRule="auto"/>
         <w:jc w:val="center"/>
         <w:rPr>
-          <w:rFonts w:ascii="Segoe UI Black" w:hAnsi="Segoe UI Black" w:cs="Segoe UI Semibold"/>
-          <w:color w:val="AFCA0B"/>
-          <w:sz w:val="44"/>
-          <w:szCs w:val="44"/>
-        </w:rPr>
-      </w:pPr>
-    </w:p>
-    <w:p>
-      <w:pPr>
-        <w:spacing w:line="259" w:lineRule="auto"/>
-        <w:jc w:val="center"/>
-        <w:rPr>
-          <w:rFonts w:ascii="Comic Sans MS" w:hAnsi="Comic Sans MS" w:cs="Segoe UI Semibold"/>
-          <w:b/>
-          <w:color w:val="000000" w:themeColor="text1"/>
-        </w:rPr>
-      </w:pPr>
-      <w:r>
-        <w:rPr>
-          <w:rFonts w:ascii="Comic Sans MS" w:hAnsi="Comic Sans MS" w:cs="Segoe UI Semibold"/>
-          <w:b/>
-          <w:color w:val="000000" w:themeColor="text1"/>
-        </w:rPr>
-        <w:t xml:space="preserve">Ce fichier héberge la base de données à importer pour pouvoir utiliser le site correctement. Il faut aller à la racine du projet, puis dans </w:t>
-      </w:r>
-      <w:proofErr w:type="gramStart"/>
-      <w:r>
-        <w:rPr>
-          <w:rFonts w:ascii="Comic Sans MS" w:hAnsi="Comic Sans MS" w:cs="Segoe UI Semibold"/>
-          <w:b/>
-          <w:color w:val="000000" w:themeColor="text1"/>
-        </w:rPr>
-        <w:t>le dossiers</w:t>
-      </w:r>
-      <w:proofErr w:type="gramEnd"/>
-      <w:r>
-        <w:rPr>
-          <w:rFonts w:ascii="Comic Sans MS" w:hAnsi="Comic Sans MS" w:cs="Segoe UI Semibold"/>
-          <w:b/>
-          <w:color w:val="000000" w:themeColor="text1"/>
-        </w:rPr>
-        <w:t xml:space="preserve"> « </w:t>
-      </w:r>
-      <w:proofErr w:type="spellStart"/>
-      <w:r>
-        <w:rPr>
-          <w:rFonts w:ascii="Comic Sans MS" w:hAnsi="Comic Sans MS" w:cs="Segoe UI Semibold"/>
-          <w:b/>
-          <w:color w:val="000000" w:themeColor="text1"/>
-        </w:rPr>
-        <w:t>bdd</w:t>
-      </w:r>
-      <w:proofErr w:type="spellEnd"/>
-      <w:r>
-        <w:rPr>
-          <w:rFonts w:ascii="Comic Sans MS" w:hAnsi="Comic Sans MS" w:cs="Segoe UI Semibold"/>
-          <w:b/>
-          <w:color w:val="000000" w:themeColor="text1"/>
-        </w:rPr>
-        <w:t xml:space="preserve"> », et on trouve donc le fichier </w:t>
-      </w:r>
-      <w:proofErr w:type="spellStart"/>
-      <w:r>
-        <w:rPr>
-          <w:rFonts w:ascii="Comic Sans MS" w:hAnsi="Comic Sans MS" w:cs="Segoe UI Semibold"/>
-          <w:b/>
-          <w:color w:val="000000" w:themeColor="text1"/>
-        </w:rPr>
-        <w:t>Projet_lycee.sql</w:t>
-      </w:r>
-      <w:proofErr w:type="spellEnd"/>
+          <w:rFonts w:ascii="Comic Sans MS" w:hAnsi="Comic Sans MS" w:cs="Segoe UI Semibold"/>
+          <w:b/>
+          <w:color w:val="000000" w:themeColor="text1"/>
+        </w:rPr>
+      </w:pPr>
+      <w:r>
+        <w:rPr>
+          <w:rFonts w:ascii="Comic Sans MS" w:hAnsi="Comic Sans MS" w:cs="Segoe UI Semibold"/>
+          <w:b/>
+          <w:color w:val="000000" w:themeColor="text1"/>
+        </w:rPr>
+        <w:t>Ce fichier héberge la base de données à importer pour pouvoir utiliser le site correctement. Il faut aller à la racine du projet, puis dans le dossiers « bdd », et on trouve donc le fichier Projet_lycee.sql</w:t>
+      </w:r>
     </w:p>
     <w:p>
       <w:pPr>
@@ -7003,25 +5817,7 @@
           <w:b/>
           <w:color w:val="000000" w:themeColor="text1"/>
         </w:rPr>
-        <w:t xml:space="preserve"> la table « annonces » de la base de données dans le cas </w:t>
-      </w:r>
-      <w:proofErr w:type="spellStart"/>
-      <w:r>
-        <w:rPr>
-          <w:rFonts w:ascii="Comic Sans MS" w:hAnsi="Comic Sans MS" w:cs="Segoe UI Semibold"/>
-          <w:b/>
-          <w:color w:val="000000" w:themeColor="text1"/>
-        </w:rPr>
-        <w:t>ou</w:t>
-      </w:r>
-      <w:proofErr w:type="spellEnd"/>
-      <w:r>
-        <w:rPr>
-          <w:rFonts w:ascii="Comic Sans MS" w:hAnsi="Comic Sans MS" w:cs="Segoe UI Semibold"/>
-          <w:b/>
-          <w:color w:val="000000" w:themeColor="text1"/>
-        </w:rPr>
-        <w:t xml:space="preserve"> elle existerait. En effet, si l’on importe la base de données déjà existante, il faut pouvoir s’assurer de bien mettre à jour les tables</w:t>
+        <w:t xml:space="preserve"> la table « annonces » de la base de données dans le cas ou elle existerait. En effet, si l’on importe la base de données déjà existante, il faut pouvoir s’assurer de bien mettre à jour les tables</w:t>
       </w:r>
       <w:r>
         <w:rPr>
@@ -7038,24 +5834,7 @@
           <w:color w:val="000000" w:themeColor="text1"/>
         </w:rPr>
         <w:tab/>
-      </w:r>
-      <w:proofErr w:type="spellStart"/>
-      <w:r>
-        <w:rPr>
-          <w:rFonts w:ascii="Comic Sans MS" w:hAnsi="Comic Sans MS" w:cs="Segoe UI Semibold"/>
-          <w:b/>
-          <w:color w:val="000000" w:themeColor="text1"/>
-        </w:rPr>
-        <w:t>ar</w:t>
-      </w:r>
-      <w:proofErr w:type="spellEnd"/>
-      <w:r>
-        <w:rPr>
-          <w:rFonts w:ascii="Comic Sans MS" w:hAnsi="Comic Sans MS" w:cs="Segoe UI Semibold"/>
-          <w:b/>
-          <w:color w:val="000000" w:themeColor="text1"/>
-        </w:rPr>
-        <w:t xml:space="preserve"> le biais de la </w:t>
+        <w:t xml:space="preserve">ar le biais de la </w:t>
       </w:r>
       <w:r>
         <w:rPr>
@@ -7087,43 +5866,7 @@
           <w:b/>
           <w:color w:val="000000" w:themeColor="text1"/>
         </w:rPr>
-        <w:t xml:space="preserve"> dans cette base de données, à savoir « id » de type entier à onze caractères, « </w:t>
-      </w:r>
-      <w:proofErr w:type="spellStart"/>
-      <w:r>
-        <w:rPr>
-          <w:rFonts w:ascii="Comic Sans MS" w:hAnsi="Comic Sans MS" w:cs="Segoe UI Semibold"/>
-          <w:b/>
-          <w:color w:val="000000" w:themeColor="text1"/>
-        </w:rPr>
-        <w:t>id_utilisateur</w:t>
-      </w:r>
-      <w:proofErr w:type="spellEnd"/>
-      <w:r>
-        <w:rPr>
-          <w:rFonts w:ascii="Comic Sans MS" w:hAnsi="Comic Sans MS" w:cs="Segoe UI Semibold"/>
-          <w:b/>
-          <w:color w:val="000000" w:themeColor="text1"/>
-        </w:rPr>
-        <w:t xml:space="preserve"> », de type entier à dix caractères, « titre » de type varchar à quarante caractères, « description », de type </w:t>
-      </w:r>
-      <w:proofErr w:type="spellStart"/>
-      <w:r>
-        <w:rPr>
-          <w:rFonts w:ascii="Comic Sans MS" w:hAnsi="Comic Sans MS" w:cs="Segoe UI Semibold"/>
-          <w:b/>
-          <w:color w:val="000000" w:themeColor="text1"/>
-        </w:rPr>
-        <w:t>text</w:t>
-      </w:r>
-      <w:proofErr w:type="spellEnd"/>
-      <w:r>
-        <w:rPr>
-          <w:rFonts w:ascii="Comic Sans MS" w:hAnsi="Comic Sans MS" w:cs="Segoe UI Semibold"/>
-          <w:b/>
-          <w:color w:val="000000" w:themeColor="text1"/>
-        </w:rPr>
-        <w:t xml:space="preserve"> et « date », de type date. Toutes </w:t>
+        <w:t xml:space="preserve"> dans cette base de données, à savoir « id » de type entier à onze caractères, « id_utilisateur », de type entier à dix caractères, « titre » de type varchar à quarante caractères, « description », de type text et « date », de type date. Toutes </w:t>
       </w:r>
       <w:r>
         <w:rPr>
@@ -7171,25 +5914,7 @@
           <w:b/>
           <w:color w:val="000000" w:themeColor="text1"/>
         </w:rPr>
-        <w:t xml:space="preserve"> à la colonne « </w:t>
-      </w:r>
-      <w:proofErr w:type="spellStart"/>
-      <w:r>
-        <w:rPr>
-          <w:rFonts w:ascii="Comic Sans MS" w:hAnsi="Comic Sans MS" w:cs="Segoe UI Semibold"/>
-          <w:b/>
-          <w:color w:val="000000" w:themeColor="text1"/>
-        </w:rPr>
-        <w:t>id_utilisateur</w:t>
-      </w:r>
-      <w:proofErr w:type="spellEnd"/>
-      <w:r>
-        <w:rPr>
-          <w:rFonts w:ascii="Comic Sans MS" w:hAnsi="Comic Sans MS" w:cs="Segoe UI Semibold"/>
-          <w:b/>
-          <w:color w:val="000000" w:themeColor="text1"/>
-        </w:rPr>
-        <w:t xml:space="preserve"> », car cette colonne doit </w:t>
+        <w:t xml:space="preserve"> à la colonne « id_utilisateur », car cette colonne doit </w:t>
       </w:r>
       <w:r>
         <w:rPr>
@@ -7460,25 +6185,7 @@
           <w:b/>
           <w:color w:val="000000" w:themeColor="text1"/>
         </w:rPr>
-        <w:t>Cette liste d’instructions sert à instituer la table « </w:t>
-      </w:r>
-      <w:proofErr w:type="spellStart"/>
-      <w:r>
-        <w:rPr>
-          <w:rFonts w:ascii="Comic Sans MS" w:hAnsi="Comic Sans MS" w:cs="Segoe UI Semibold"/>
-          <w:b/>
-          <w:color w:val="000000" w:themeColor="text1"/>
-        </w:rPr>
-        <w:t>evenements</w:t>
-      </w:r>
-      <w:proofErr w:type="spellEnd"/>
-      <w:r>
-        <w:rPr>
-          <w:rFonts w:ascii="Comic Sans MS" w:hAnsi="Comic Sans MS" w:cs="Segoe UI Semibold"/>
-          <w:b/>
-          <w:color w:val="000000" w:themeColor="text1"/>
-        </w:rPr>
-        <w:t xml:space="preserve"> » de la base de </w:t>
+        <w:t xml:space="preserve">Cette liste d’instructions sert à instituer la table « evenements » de la base de </w:t>
       </w:r>
       <w:r>
         <w:rPr>
@@ -7518,43 +6225,7 @@
           <w:b/>
           <w:color w:val="000000" w:themeColor="text1"/>
         </w:rPr>
-        <w:t xml:space="preserve"> La première ligne de code sert à supprimer la table « </w:t>
-      </w:r>
-      <w:proofErr w:type="spellStart"/>
-      <w:r>
-        <w:rPr>
-          <w:rFonts w:ascii="Comic Sans MS" w:hAnsi="Comic Sans MS" w:cs="Segoe UI Semibold"/>
-          <w:b/>
-          <w:color w:val="000000" w:themeColor="text1"/>
-        </w:rPr>
-        <w:t>evenements</w:t>
-      </w:r>
-      <w:proofErr w:type="spellEnd"/>
-      <w:r>
-        <w:rPr>
-          <w:rFonts w:ascii="Comic Sans MS" w:hAnsi="Comic Sans MS" w:cs="Segoe UI Semibold"/>
-          <w:b/>
-          <w:color w:val="000000" w:themeColor="text1"/>
-        </w:rPr>
-        <w:t> » dans le cas où elle existerait déjà. La seconde instruction demande d’ouvrir une table « </w:t>
-      </w:r>
-      <w:proofErr w:type="spellStart"/>
-      <w:r>
-        <w:rPr>
-          <w:rFonts w:ascii="Comic Sans MS" w:hAnsi="Comic Sans MS" w:cs="Segoe UI Semibold"/>
-          <w:b/>
-          <w:color w:val="000000" w:themeColor="text1"/>
-        </w:rPr>
-        <w:t>evenements</w:t>
-      </w:r>
-      <w:proofErr w:type="spellEnd"/>
-      <w:r>
-        <w:rPr>
-          <w:rFonts w:ascii="Comic Sans MS" w:hAnsi="Comic Sans MS" w:cs="Segoe UI Semibold"/>
-          <w:b/>
-          <w:color w:val="000000" w:themeColor="text1"/>
-        </w:rPr>
-        <w:t xml:space="preserve"> » dans le cas </w:t>
+        <w:t xml:space="preserve"> La première ligne de code sert à supprimer la table « evenements » dans le cas où elle existerait déjà. La seconde instruction demande d’ouvrir une table « evenements » dans le cas </w:t>
       </w:r>
       <w:r>
         <w:rPr>
@@ -7578,97 +6249,7 @@
           <w:b/>
           <w:color w:val="000000" w:themeColor="text1"/>
         </w:rPr>
-        <w:t xml:space="preserve"> On demande les colonnes suivantes dans la table « </w:t>
-      </w:r>
-      <w:proofErr w:type="spellStart"/>
-      <w:r>
-        <w:rPr>
-          <w:rFonts w:ascii="Comic Sans MS" w:hAnsi="Comic Sans MS" w:cs="Segoe UI Semibold"/>
-          <w:b/>
-          <w:color w:val="000000" w:themeColor="text1"/>
-        </w:rPr>
-        <w:t>evenements</w:t>
-      </w:r>
-      <w:proofErr w:type="spellEnd"/>
-      <w:r>
-        <w:rPr>
-          <w:rFonts w:ascii="Comic Sans MS" w:hAnsi="Comic Sans MS" w:cs="Segoe UI Semibold"/>
-          <w:b/>
-          <w:color w:val="000000" w:themeColor="text1"/>
-        </w:rPr>
-        <w:t> » : « id » de type entier à onze attributs, « </w:t>
-      </w:r>
-      <w:proofErr w:type="spellStart"/>
-      <w:r>
-        <w:rPr>
-          <w:rFonts w:ascii="Comic Sans MS" w:hAnsi="Comic Sans MS" w:cs="Segoe UI Semibold"/>
-          <w:b/>
-          <w:color w:val="000000" w:themeColor="text1"/>
-        </w:rPr>
-        <w:t>id_utilisateur</w:t>
-      </w:r>
-      <w:proofErr w:type="spellEnd"/>
-      <w:r>
-        <w:rPr>
-          <w:rFonts w:ascii="Comic Sans MS" w:hAnsi="Comic Sans MS" w:cs="Segoe UI Semibold"/>
-          <w:b/>
-          <w:color w:val="000000" w:themeColor="text1"/>
-        </w:rPr>
-        <w:t xml:space="preserve"> » de type entier à dix attributs et en UNSIGNED, « titre » de type VARCHAR à 40 caractères, « description » de type </w:t>
-      </w:r>
-      <w:proofErr w:type="spellStart"/>
-      <w:r>
-        <w:rPr>
-          <w:rFonts w:ascii="Comic Sans MS" w:hAnsi="Comic Sans MS" w:cs="Segoe UI Semibold"/>
-          <w:b/>
-          <w:color w:val="000000" w:themeColor="text1"/>
-        </w:rPr>
-        <w:t>text</w:t>
-      </w:r>
-      <w:proofErr w:type="spellEnd"/>
-      <w:r>
-        <w:rPr>
-          <w:rFonts w:ascii="Comic Sans MS" w:hAnsi="Comic Sans MS" w:cs="Segoe UI Semibold"/>
-          <w:b/>
-          <w:color w:val="000000" w:themeColor="text1"/>
-        </w:rPr>
-        <w:t>, « date » de type date et « </w:t>
-      </w:r>
-      <w:proofErr w:type="spellStart"/>
-      <w:r>
-        <w:rPr>
-          <w:rFonts w:ascii="Comic Sans MS" w:hAnsi="Comic Sans MS" w:cs="Segoe UI Semibold"/>
-          <w:b/>
-          <w:color w:val="000000" w:themeColor="text1"/>
-        </w:rPr>
-        <w:t>Comm</w:t>
-      </w:r>
-      <w:proofErr w:type="spellEnd"/>
-      <w:r>
-        <w:rPr>
-          <w:rFonts w:ascii="Comic Sans MS" w:hAnsi="Comic Sans MS" w:cs="Segoe UI Semibold"/>
-          <w:b/>
-          <w:color w:val="000000" w:themeColor="text1"/>
-        </w:rPr>
-        <w:t xml:space="preserve"> » de type </w:t>
-      </w:r>
-      <w:proofErr w:type="spellStart"/>
-      <w:r>
-        <w:rPr>
-          <w:rFonts w:ascii="Comic Sans MS" w:hAnsi="Comic Sans MS" w:cs="Segoe UI Semibold"/>
-          <w:b/>
-          <w:color w:val="000000" w:themeColor="text1"/>
-        </w:rPr>
-        <w:t>text</w:t>
-      </w:r>
-      <w:proofErr w:type="spellEnd"/>
-      <w:r>
-        <w:rPr>
-          <w:rFonts w:ascii="Comic Sans MS" w:hAnsi="Comic Sans MS" w:cs="Segoe UI Semibold"/>
-          <w:b/>
-          <w:color w:val="000000" w:themeColor="text1"/>
-        </w:rPr>
-        <w:t xml:space="preserve">. Toutes les colonnes sont en NOT NULL </w:t>
+        <w:t xml:space="preserve"> On demande les colonnes suivantes dans la table « evenements » : « id » de type entier à onze attributs, « id_utilisateur » de type entier à dix attributs et en UNSIGNED, « titre » de type VARCHAR à 40 caractères, « description » de type text, « date » de type date et « Comm » de type text. Toutes les colonnes sont en NOT NULL </w:t>
       </w:r>
       <w:r>
         <w:rPr>
@@ -7693,25 +6274,7 @@
           <w:b/>
           <w:color w:val="000000" w:themeColor="text1"/>
         </w:rPr>
-        <w:t xml:space="preserve"> pleines. Les colonnes « titre », « description » et « </w:t>
-      </w:r>
-      <w:proofErr w:type="spellStart"/>
-      <w:r>
-        <w:rPr>
-          <w:rFonts w:ascii="Comic Sans MS" w:hAnsi="Comic Sans MS" w:cs="Segoe UI Semibold"/>
-          <w:b/>
-          <w:color w:val="000000" w:themeColor="text1"/>
-        </w:rPr>
-        <w:t>Comm</w:t>
-      </w:r>
-      <w:proofErr w:type="spellEnd"/>
-      <w:r>
-        <w:rPr>
-          <w:rFonts w:ascii="Comic Sans MS" w:hAnsi="Comic Sans MS" w:cs="Segoe UI Semibold"/>
-          <w:b/>
-          <w:color w:val="000000" w:themeColor="text1"/>
-        </w:rPr>
-        <w:t> » sont encodées en UTF-8, elles supportent ainsi les caractères spéciaux.</w:t>
+        <w:t xml:space="preserve"> pleines. Les colonnes « titre », « description » et « Comm » sont encodées en UTF-8, elles supportent ainsi les caractères spéciaux.</w:t>
       </w:r>
     </w:p>
     <w:p>
@@ -7834,87 +6397,15 @@
           <w:b/>
           <w:color w:val="000000" w:themeColor="text1"/>
         </w:rPr>
-        <w:t xml:space="preserve"> dans sur la page « </w:t>
-      </w:r>
-      <w:proofErr w:type="spellStart"/>
-      <w:r>
-        <w:rPr>
-          <w:rFonts w:ascii="Comic Sans MS" w:hAnsi="Comic Sans MS" w:cs="Segoe UI Semibold"/>
-          <w:b/>
-          <w:color w:val="000000" w:themeColor="text1"/>
-        </w:rPr>
-        <w:t>Evenements</w:t>
-      </w:r>
-      <w:proofErr w:type="spellEnd"/>
-      <w:r>
-        <w:rPr>
-          <w:rFonts w:ascii="Comic Sans MS" w:hAnsi="Comic Sans MS" w:cs="Segoe UI Semibold"/>
-          <w:b/>
-          <w:color w:val="000000" w:themeColor="text1"/>
-        </w:rPr>
-        <w:t> »</w:t>
-      </w:r>
-      <w:r>
-        <w:rPr>
-          <w:rFonts w:ascii="Comic Sans MS" w:hAnsi="Comic Sans MS" w:cs="Segoe UI Semibold"/>
-          <w:b/>
-          <w:color w:val="000000" w:themeColor="text1"/>
-        </w:rPr>
-        <w:t>. La première instruction insère dans la table « </w:t>
-      </w:r>
-      <w:proofErr w:type="spellStart"/>
-      <w:r>
-        <w:rPr>
-          <w:rFonts w:ascii="Comic Sans MS" w:hAnsi="Comic Sans MS" w:cs="Segoe UI Semibold"/>
-          <w:b/>
-          <w:color w:val="000000" w:themeColor="text1"/>
-        </w:rPr>
-        <w:t>evenements</w:t>
-      </w:r>
-      <w:proofErr w:type="spellEnd"/>
-      <w:r>
-        <w:rPr>
-          <w:rFonts w:ascii="Comic Sans MS" w:hAnsi="Comic Sans MS" w:cs="Segoe UI Semibold"/>
-          <w:b/>
-          <w:color w:val="000000" w:themeColor="text1"/>
-        </w:rPr>
-        <w:t xml:space="preserve"> pour les colonnes « id », « </w:t>
-      </w:r>
-      <w:proofErr w:type="spellStart"/>
-      <w:r>
-        <w:rPr>
-          <w:rFonts w:ascii="Comic Sans MS" w:hAnsi="Comic Sans MS" w:cs="Segoe UI Semibold"/>
-          <w:b/>
-          <w:color w:val="000000" w:themeColor="text1"/>
-        </w:rPr>
-        <w:t>id_utilisateur</w:t>
-      </w:r>
-      <w:proofErr w:type="spellEnd"/>
-      <w:r>
-        <w:rPr>
-          <w:rFonts w:ascii="Comic Sans MS" w:hAnsi="Comic Sans MS" w:cs="Segoe UI Semibold"/>
-          <w:b/>
-          <w:color w:val="000000" w:themeColor="text1"/>
-        </w:rPr>
-        <w:t> », « titre », « description », « date » et « </w:t>
-      </w:r>
-      <w:proofErr w:type="spellStart"/>
-      <w:r>
-        <w:rPr>
-          <w:rFonts w:ascii="Comic Sans MS" w:hAnsi="Comic Sans MS" w:cs="Segoe UI Semibold"/>
-          <w:b/>
-          <w:color w:val="000000" w:themeColor="text1"/>
-        </w:rPr>
-        <w:t>Comm</w:t>
-      </w:r>
-      <w:proofErr w:type="spellEnd"/>
-      <w:r>
-        <w:rPr>
-          <w:rFonts w:ascii="Comic Sans MS" w:hAnsi="Comic Sans MS" w:cs="Segoe UI Semibold"/>
-          <w:b/>
-          <w:color w:val="000000" w:themeColor="text1"/>
-        </w:rPr>
-        <w:t xml:space="preserve"> les valeurs respectives 1, 3, « AMINE », « NAKHIL », « 2020-10-05 » et « TEST »</w:t>
+        <w:t xml:space="preserve"> dans sur la page « Evenements »</w:t>
+      </w:r>
+      <w:r>
+        <w:rPr>
+          <w:rFonts w:ascii="Comic Sans MS" w:hAnsi="Comic Sans MS" w:cs="Segoe UI Semibold"/>
+          <w:b/>
+          <w:color w:val="000000" w:themeColor="text1"/>
+        </w:rPr>
+        <w:t>. La première instruction insère dans la table « evenements pour les colonnes « id », « id_utilisateur », « titre », « description », « date » et « Comm les valeurs respectives 1, 3, « AMINE », « NAKHIL », « 2020-10-05 » et « TEST »</w:t>
       </w:r>
       <w:r>
         <w:rPr>
@@ -7938,25 +6429,7 @@
           <w:b/>
           <w:color w:val="000000" w:themeColor="text1"/>
         </w:rPr>
-        <w:t xml:space="preserve"> Informatique </w:t>
-      </w:r>
-      <w:proofErr w:type="spellStart"/>
-      <w:r>
-        <w:rPr>
-          <w:rFonts w:ascii="Comic Sans MS" w:hAnsi="Comic Sans MS" w:cs="Segoe UI Semibold"/>
-          <w:b/>
-          <w:color w:val="000000" w:themeColor="text1"/>
-        </w:rPr>
-        <w:t>Fullstack</w:t>
-      </w:r>
-      <w:proofErr w:type="spellEnd"/>
-      <w:r>
-        <w:rPr>
-          <w:rFonts w:ascii="Comic Sans MS" w:hAnsi="Comic Sans MS" w:cs="Segoe UI Semibold"/>
-          <w:b/>
-          <w:color w:val="000000" w:themeColor="text1"/>
-        </w:rPr>
-        <w:t xml:space="preserve"> H/F</w:t>
+        <w:t xml:space="preserve"> Informatique Fullstack H/F</w:t>
       </w:r>
       <w:r>
         <w:rPr>
@@ -7980,25 +6453,7 @@
           <w:b/>
           <w:color w:val="000000" w:themeColor="text1"/>
         </w:rPr>
-        <w:t>'</w:t>
-      </w:r>
-      <w:proofErr w:type="spellStart"/>
-      <w:r>
-        <w:rPr>
-          <w:rFonts w:ascii="Comic Sans MS" w:hAnsi="Comic Sans MS" w:cs="Segoe UI Semibold"/>
-          <w:b/>
-          <w:color w:val="000000" w:themeColor="text1"/>
-        </w:rPr>
-        <w:t>AtosAtos</w:t>
-      </w:r>
-      <w:proofErr w:type="spellEnd"/>
-      <w:r>
-        <w:rPr>
-          <w:rFonts w:ascii="Comic Sans MS" w:hAnsi="Comic Sans MS" w:cs="Segoe UI Semibold"/>
-          <w:b/>
-          <w:color w:val="000000" w:themeColor="text1"/>
-        </w:rPr>
-        <w:t xml:space="preserve"> est un leader international de la transformation digitale avec plus de 110 000 collaborateu</w:t>
+        <w:t>'AtosAtos est un leader international de la transformation digitale avec plus de 110 000 collaborateu</w:t>
       </w:r>
       <w:r>
         <w:rPr>
@@ -8094,25 +6549,7 @@
           <w:b/>
           <w:color w:val="000000" w:themeColor="text1"/>
         </w:rPr>
-        <w:t xml:space="preserve">stage </w:t>
-      </w:r>
-      <w:proofErr w:type="spellStart"/>
-      <w:r>
-        <w:rPr>
-          <w:rFonts w:ascii="Comic Sans MS" w:hAnsi="Comic Sans MS" w:cs="Segoe UI Semibold"/>
-          <w:b/>
-          <w:color w:val="000000" w:themeColor="text1"/>
-        </w:rPr>
-        <w:t>Developpeur</w:t>
-      </w:r>
-      <w:proofErr w:type="spellEnd"/>
-      <w:r>
-        <w:rPr>
-          <w:rFonts w:ascii="Comic Sans MS" w:hAnsi="Comic Sans MS" w:cs="Segoe UI Semibold"/>
-          <w:b/>
-          <w:color w:val="000000" w:themeColor="text1"/>
-        </w:rPr>
-        <w:t xml:space="preserve"> informatique - H/F</w:t>
+        <w:t>stage Developpeur informatique - H/F</w:t>
       </w:r>
       <w:r>
         <w:rPr>
@@ -8202,7 +6639,6 @@
         </w:rPr>
         <w:t> » et « </w:t>
       </w:r>
-      <w:proofErr w:type="spellStart"/>
       <w:r>
         <w:rPr>
           <w:rFonts w:ascii="Comic Sans MS" w:hAnsi="Comic Sans MS" w:cs="Segoe UI Semibold"/>
@@ -8211,7 +6647,6 @@
         </w:rPr>
         <w:t>Jobijoba</w:t>
       </w:r>
-      <w:proofErr w:type="spellEnd"/>
       <w:r>
         <w:rPr>
           <w:rFonts w:ascii="Comic Sans MS" w:hAnsi="Comic Sans MS" w:cs="Segoe UI Semibold"/>
@@ -8310,43 +6745,7 @@
           <w:b/>
           <w:color w:val="000000" w:themeColor="text1"/>
         </w:rPr>
-        <w:t xml:space="preserve">On supprime la table « messages » dans l’éventualité </w:t>
-      </w:r>
-      <w:proofErr w:type="spellStart"/>
-      <w:r>
-        <w:rPr>
-          <w:rFonts w:ascii="Comic Sans MS" w:hAnsi="Comic Sans MS" w:cs="Segoe UI Semibold"/>
-          <w:b/>
-          <w:color w:val="000000" w:themeColor="text1"/>
-        </w:rPr>
-        <w:t>ou</w:t>
-      </w:r>
-      <w:proofErr w:type="spellEnd"/>
-      <w:r>
-        <w:rPr>
-          <w:rFonts w:ascii="Comic Sans MS" w:hAnsi="Comic Sans MS" w:cs="Segoe UI Semibold"/>
-          <w:b/>
-          <w:color w:val="000000" w:themeColor="text1"/>
-        </w:rPr>
-        <w:t xml:space="preserve"> elle existe, puis on ouvre une du même nom dans l’éventualité </w:t>
-      </w:r>
-      <w:proofErr w:type="spellStart"/>
-      <w:r>
-        <w:rPr>
-          <w:rFonts w:ascii="Comic Sans MS" w:hAnsi="Comic Sans MS" w:cs="Segoe UI Semibold"/>
-          <w:b/>
-          <w:color w:val="000000" w:themeColor="text1"/>
-        </w:rPr>
-        <w:t>ou</w:t>
-      </w:r>
-      <w:proofErr w:type="spellEnd"/>
-      <w:r>
-        <w:rPr>
-          <w:rFonts w:ascii="Comic Sans MS" w:hAnsi="Comic Sans MS" w:cs="Segoe UI Semibold"/>
-          <w:b/>
-          <w:color w:val="000000" w:themeColor="text1"/>
-        </w:rPr>
-        <w:t xml:space="preserve"> elle n’existe pas. Tout cela pour les mêmes raisons que pour les précédentes requêtes.</w:t>
+        <w:t>On supprime la table « messages » dans l’éventualité ou elle existe, puis on ouvre une du même nom dans l’éventualité ou elle n’existe pas. Tout cela pour les mêmes raisons que pour les précédentes requêtes.</w:t>
       </w:r>
       <w:r>
         <w:rPr>
@@ -8362,87 +6761,15 @@
           <w:b/>
           <w:color w:val="000000" w:themeColor="text1"/>
         </w:rPr>
-        <w:t>« id » de type entier avec onze caractères, « </w:t>
-      </w:r>
-      <w:proofErr w:type="spellStart"/>
-      <w:r>
-        <w:rPr>
-          <w:rFonts w:ascii="Comic Sans MS" w:hAnsi="Comic Sans MS" w:cs="Segoe UI Semibold"/>
-          <w:b/>
-          <w:color w:val="000000" w:themeColor="text1"/>
-        </w:rPr>
-        <w:t>id_discussion</w:t>
-      </w:r>
-      <w:proofErr w:type="spellEnd"/>
-      <w:r>
-        <w:rPr>
-          <w:rFonts w:ascii="Comic Sans MS" w:hAnsi="Comic Sans MS" w:cs="Segoe UI Semibold"/>
-          <w:b/>
-          <w:color w:val="000000" w:themeColor="text1"/>
-        </w:rPr>
-        <w:t> » de type entier avec onze caractères, « </w:t>
-      </w:r>
-      <w:proofErr w:type="spellStart"/>
-      <w:r>
-        <w:rPr>
-          <w:rFonts w:ascii="Comic Sans MS" w:hAnsi="Comic Sans MS" w:cs="Segoe UI Semibold"/>
-          <w:b/>
-          <w:color w:val="000000" w:themeColor="text1"/>
-        </w:rPr>
-        <w:t>id_utilisateur</w:t>
-      </w:r>
-      <w:proofErr w:type="spellEnd"/>
-      <w:r>
-        <w:rPr>
-          <w:rFonts w:ascii="Comic Sans MS" w:hAnsi="Comic Sans MS" w:cs="Segoe UI Semibold"/>
-          <w:b/>
-          <w:color w:val="000000" w:themeColor="text1"/>
-        </w:rPr>
-        <w:t xml:space="preserve"> de type entier avec dix caractères</w:t>
-      </w:r>
-      <w:r>
-        <w:rPr>
-          <w:rFonts w:ascii="Comic Sans MS" w:hAnsi="Comic Sans MS" w:cs="Segoe UI Semibold"/>
-          <w:b/>
-          <w:color w:val="000000" w:themeColor="text1"/>
-        </w:rPr>
-        <w:t xml:space="preserve">, « message » de type </w:t>
-      </w:r>
-      <w:proofErr w:type="spellStart"/>
-      <w:r>
-        <w:rPr>
-          <w:rFonts w:ascii="Comic Sans MS" w:hAnsi="Comic Sans MS" w:cs="Segoe UI Semibold"/>
-          <w:b/>
-          <w:color w:val="000000" w:themeColor="text1"/>
-        </w:rPr>
-        <w:t>text</w:t>
-      </w:r>
-      <w:proofErr w:type="spellEnd"/>
-      <w:r>
-        <w:rPr>
-          <w:rFonts w:ascii="Comic Sans MS" w:hAnsi="Comic Sans MS" w:cs="Segoe UI Semibold"/>
-          <w:b/>
-          <w:color w:val="000000" w:themeColor="text1"/>
-        </w:rPr>
-        <w:t xml:space="preserve">, « date » de type </w:t>
-      </w:r>
-      <w:proofErr w:type="spellStart"/>
-      <w:r>
-        <w:rPr>
-          <w:rFonts w:ascii="Comic Sans MS" w:hAnsi="Comic Sans MS" w:cs="Segoe UI Semibold"/>
-          <w:b/>
-          <w:color w:val="000000" w:themeColor="text1"/>
-        </w:rPr>
-        <w:t>datetime</w:t>
-      </w:r>
-      <w:proofErr w:type="spellEnd"/>
-      <w:r>
-        <w:rPr>
-          <w:rFonts w:ascii="Comic Sans MS" w:hAnsi="Comic Sans MS" w:cs="Segoe UI Semibold"/>
-          <w:b/>
-          <w:color w:val="000000" w:themeColor="text1"/>
-        </w:rPr>
-        <w:t xml:space="preserve">. Toutes les </w:t>
+        <w:t>« id » de type entier avec onze caractères, « id_discussion » de type entier avec onze caractères, « id_utilisateur de type entier avec dix caractères</w:t>
+      </w:r>
+      <w:r>
+        <w:rPr>
+          <w:rFonts w:ascii="Comic Sans MS" w:hAnsi="Comic Sans MS" w:cs="Segoe UI Semibold"/>
+          <w:b/>
+          <w:color w:val="000000" w:themeColor="text1"/>
+        </w:rPr>
+        <w:t xml:space="preserve">, « message » de type text, « date » de type datetime. Toutes les </w:t>
       </w:r>
       <w:r>
         <w:rPr>
@@ -8460,41 +6787,21 @@
         </w:rPr>
         <w:t xml:space="preserve"> sont en NOT NULL. « </w:t>
       </w:r>
-      <w:proofErr w:type="spellStart"/>
-      <w:proofErr w:type="gramStart"/>
-      <w:r>
-        <w:rPr>
-          <w:rFonts w:ascii="Comic Sans MS" w:hAnsi="Comic Sans MS" w:cs="Segoe UI Semibold"/>
-          <w:b/>
-          <w:color w:val="000000" w:themeColor="text1"/>
-        </w:rPr>
-        <w:t>id</w:t>
-      </w:r>
-      <w:proofErr w:type="gramEnd"/>
-      <w:r>
-        <w:rPr>
-          <w:rFonts w:ascii="Comic Sans MS" w:hAnsi="Comic Sans MS" w:cs="Segoe UI Semibold"/>
-          <w:b/>
-          <w:color w:val="000000" w:themeColor="text1"/>
-        </w:rPr>
-        <w:t>_</w:t>
-      </w:r>
-      <w:r>
-        <w:rPr>
-          <w:rFonts w:ascii="Comic Sans MS" w:hAnsi="Comic Sans MS" w:cs="Segoe UI Semibold"/>
-          <w:b/>
-          <w:color w:val="000000" w:themeColor="text1"/>
-        </w:rPr>
-        <w:t>uttilisateur</w:t>
-      </w:r>
-      <w:proofErr w:type="spellEnd"/>
-      <w:r>
-        <w:rPr>
-          <w:rFonts w:ascii="Comic Sans MS" w:hAnsi="Comic Sans MS" w:cs="Segoe UI Semibold"/>
-          <w:b/>
-          <w:color w:val="000000" w:themeColor="text1"/>
-        </w:rPr>
-        <w:t xml:space="preserve"> » est en UNSIGNED, en est </w:t>
+      <w:r>
+        <w:rPr>
+          <w:rFonts w:ascii="Comic Sans MS" w:hAnsi="Comic Sans MS" w:cs="Segoe UI Semibold"/>
+          <w:b/>
+          <w:color w:val="000000" w:themeColor="text1"/>
+        </w:rPr>
+        <w:t>id_</w:t>
+      </w:r>
+      <w:r>
+        <w:rPr>
+          <w:rFonts w:ascii="Comic Sans MS" w:hAnsi="Comic Sans MS" w:cs="Segoe UI Semibold"/>
+          <w:b/>
+          <w:color w:val="000000" w:themeColor="text1"/>
+        </w:rPr>
+        <w:t xml:space="preserve">uttilisateur » est en UNSIGNED, en est </w:t>
       </w:r>
       <w:r>
         <w:rPr>
@@ -8526,949 +6833,27 @@
         <w:spacing w:line="259" w:lineRule="auto"/>
         <w:jc w:val="center"/>
         <w:rPr>
-          <w:rFonts w:ascii="Segoe UI Black" w:hAnsi="Segoe UI Black" w:cs="Segoe UI Semibold"/>
-          <w:color w:val="AFCA0B"/>
-          <w:sz w:val="44"/>
-          <w:szCs w:val="44"/>
-        </w:rPr>
-      </w:pPr>
-      <w:r>
-        <w:rPr>
-          <w:noProof/>
-        </w:rPr>
-        <w:drawing>
-          <wp:inline distT="0" distB="0" distL="0" distR="0" wp14:anchorId="4FC19C93" wp14:editId="51A0A2F8">
-            <wp:extent cx="6610350" cy="4191000"/>
-            <wp:effectExtent l="0" t="0" r="0" b="0"/>
-            <wp:docPr id="57" name="Image 57"/>
-            <wp:cNvGraphicFramePr>
-              <a:graphicFrameLocks xmlns:a="http://schemas.openxmlformats.org/drawingml/2006/main" noChangeAspect="1"/>
-            </wp:cNvGraphicFramePr>
-            <a:graphic xmlns:a="http://schemas.openxmlformats.org/drawingml/2006/main">
-              <a:graphicData uri="http://schemas.openxmlformats.org/drawingml/2006/picture">
-                <pic:pic xmlns:pic="http://schemas.openxmlformats.org/drawingml/2006/picture">
-                  <pic:nvPicPr>
-                    <pic:cNvPr id="1" name=""/>
-                    <pic:cNvPicPr/>
-                  </pic:nvPicPr>
-                  <pic:blipFill>
-                    <a:blip r:embed="rId67"/>
-                    <a:stretch>
-                      <a:fillRect/>
-                    </a:stretch>
-                  </pic:blipFill>
-                  <pic:spPr>
-                    <a:xfrm>
-                      <a:off x="0" y="0"/>
-                      <a:ext cx="6610350" cy="4191000"/>
-                    </a:xfrm>
-                    <a:prstGeom prst="rect">
-                      <a:avLst/>
-                    </a:prstGeom>
-                  </pic:spPr>
-                </pic:pic>
-              </a:graphicData>
-            </a:graphic>
-          </wp:inline>
-        </w:drawing>
-      </w:r>
-    </w:p>
-    <w:p>
-      <w:pPr>
-        <w:spacing w:line="259" w:lineRule="auto"/>
-        <w:jc w:val="center"/>
-        <w:rPr>
-          <w:rFonts w:ascii="Comic Sans MS" w:hAnsi="Comic Sans MS" w:cs="Segoe UI Semibold"/>
-          <w:b/>
-          <w:color w:val="000000" w:themeColor="text1"/>
-        </w:rPr>
-      </w:pPr>
-      <w:r>
-        <w:rPr>
-          <w:rFonts w:ascii="Comic Sans MS" w:hAnsi="Comic Sans MS" w:cs="Segoe UI Semibold"/>
-          <w:b/>
-          <w:color w:val="000000" w:themeColor="text1"/>
-        </w:rPr>
-        <w:lastRenderedPageBreak/>
-        <w:t>Dans la première instruction, on supprime la table « utilisateur »</w:t>
-      </w:r>
-      <w:r>
-        <w:rPr>
-          <w:rFonts w:ascii="Comic Sans MS" w:hAnsi="Comic Sans MS" w:cs="Segoe UI Semibold"/>
-          <w:b/>
-          <w:color w:val="000000" w:themeColor="text1"/>
-        </w:rPr>
-        <w:t xml:space="preserve"> dans le cas </w:t>
-      </w:r>
-      <w:r>
-        <w:rPr>
-          <w:rFonts w:ascii="Comic Sans MS" w:hAnsi="Comic Sans MS" w:cs="Segoe UI Semibold"/>
-          <w:b/>
-          <w:color w:val="000000" w:themeColor="text1"/>
-        </w:rPr>
-        <w:t>où</w:t>
-      </w:r>
-      <w:r>
-        <w:rPr>
-          <w:rFonts w:ascii="Comic Sans MS" w:hAnsi="Comic Sans MS" w:cs="Segoe UI Semibold"/>
-          <w:b/>
-          <w:color w:val="000000" w:themeColor="text1"/>
-        </w:rPr>
-        <w:t xml:space="preserve"> elle n’existe pas, puis on fonde une nouvelle table « utilisateur » dans le cas </w:t>
-      </w:r>
-      <w:r>
-        <w:rPr>
-          <w:rFonts w:ascii="Comic Sans MS" w:hAnsi="Comic Sans MS" w:cs="Segoe UI Semibold"/>
-          <w:b/>
-          <w:color w:val="000000" w:themeColor="text1"/>
-        </w:rPr>
-        <w:t>où</w:t>
-      </w:r>
-      <w:r>
-        <w:rPr>
-          <w:rFonts w:ascii="Comic Sans MS" w:hAnsi="Comic Sans MS" w:cs="Segoe UI Semibold"/>
-          <w:b/>
-          <w:color w:val="000000" w:themeColor="text1"/>
-        </w:rPr>
-        <w:t xml:space="preserve"> elle n’existe pas déjà. On fonde les colonnes « id » de type entier à</w:t>
-      </w:r>
-      <w:r>
-        <w:rPr>
-          <w:rFonts w:ascii="Comic Sans MS" w:hAnsi="Comic Sans MS" w:cs="Segoe UI Semibold"/>
-          <w:b/>
-          <w:color w:val="000000" w:themeColor="text1"/>
-        </w:rPr>
-        <w:t xml:space="preserve"> </w:t>
-      </w:r>
-      <w:r>
-        <w:rPr>
-          <w:rFonts w:ascii="Comic Sans MS" w:hAnsi="Comic Sans MS" w:cs="Segoe UI Semibold"/>
-          <w:b/>
-          <w:color w:val="000000" w:themeColor="text1"/>
-        </w:rPr>
-        <w:t xml:space="preserve">dix caractères, « nom » de type varchar à 40 caractères, « email » de type varchar à 40 </w:t>
-      </w:r>
-      <w:r>
-        <w:rPr>
-          <w:rFonts w:ascii="Comic Sans MS" w:hAnsi="Comic Sans MS" w:cs="Segoe UI Semibold"/>
-          <w:b/>
-          <w:color w:val="000000" w:themeColor="text1"/>
-        </w:rPr>
-        <w:t>caractères</w:t>
-      </w:r>
-      <w:r>
-        <w:rPr>
-          <w:rFonts w:ascii="Comic Sans MS" w:hAnsi="Comic Sans MS" w:cs="Segoe UI Semibold"/>
-          <w:b/>
-          <w:color w:val="000000" w:themeColor="text1"/>
-        </w:rPr>
-        <w:t>, « </w:t>
-      </w:r>
-      <w:proofErr w:type="spellStart"/>
-      <w:r>
-        <w:rPr>
-          <w:rFonts w:ascii="Comic Sans MS" w:hAnsi="Comic Sans MS" w:cs="Segoe UI Semibold"/>
-          <w:b/>
-          <w:color w:val="000000" w:themeColor="text1"/>
-        </w:rPr>
-        <w:t>mdp</w:t>
-      </w:r>
-      <w:proofErr w:type="spellEnd"/>
-      <w:r>
-        <w:rPr>
-          <w:rFonts w:ascii="Comic Sans MS" w:hAnsi="Comic Sans MS" w:cs="Segoe UI Semibold"/>
-          <w:b/>
-          <w:color w:val="000000" w:themeColor="text1"/>
-        </w:rPr>
-        <w:t> », de type varchar à 40 caractères, « </w:t>
-      </w:r>
-      <w:proofErr w:type="spellStart"/>
-      <w:r>
-        <w:rPr>
-          <w:rFonts w:ascii="Comic Sans MS" w:hAnsi="Comic Sans MS" w:cs="Segoe UI Semibold"/>
-          <w:b/>
-          <w:color w:val="000000" w:themeColor="text1"/>
-        </w:rPr>
-        <w:t>role</w:t>
-      </w:r>
-      <w:proofErr w:type="spellEnd"/>
-      <w:r>
-        <w:rPr>
-          <w:rFonts w:ascii="Comic Sans MS" w:hAnsi="Comic Sans MS" w:cs="Segoe UI Semibold"/>
-          <w:b/>
-          <w:color w:val="000000" w:themeColor="text1"/>
-        </w:rPr>
-        <w:t> », de type varchar à 10 caractères, « </w:t>
-      </w:r>
-      <w:proofErr w:type="spellStart"/>
-      <w:r>
-        <w:rPr>
-          <w:rFonts w:ascii="Comic Sans MS" w:hAnsi="Comic Sans MS" w:cs="Segoe UI Semibold"/>
-          <w:b/>
-          <w:color w:val="000000" w:themeColor="text1"/>
-        </w:rPr>
-        <w:t>date_connexion</w:t>
-      </w:r>
-      <w:proofErr w:type="spellEnd"/>
-      <w:r>
-        <w:rPr>
-          <w:rFonts w:ascii="Comic Sans MS" w:hAnsi="Comic Sans MS" w:cs="Segoe UI Semibold"/>
-          <w:b/>
-          <w:color w:val="000000" w:themeColor="text1"/>
-        </w:rPr>
-        <w:t> » de type date, « </w:t>
-      </w:r>
-      <w:proofErr w:type="spellStart"/>
-      <w:r>
-        <w:rPr>
-          <w:rFonts w:ascii="Comic Sans MS" w:hAnsi="Comic Sans MS" w:cs="Segoe UI Semibold"/>
-          <w:b/>
-          <w:color w:val="000000" w:themeColor="text1"/>
-        </w:rPr>
-        <w:t>verif</w:t>
-      </w:r>
-      <w:proofErr w:type="spellEnd"/>
-      <w:r>
-        <w:rPr>
-          <w:rFonts w:ascii="Comic Sans MS" w:hAnsi="Comic Sans MS" w:cs="Segoe UI Semibold"/>
-          <w:b/>
-          <w:color w:val="000000" w:themeColor="text1"/>
-        </w:rPr>
-        <w:t xml:space="preserve"> » de type </w:t>
-      </w:r>
-      <w:proofErr w:type="spellStart"/>
-      <w:r>
-        <w:rPr>
-          <w:rFonts w:ascii="Comic Sans MS" w:hAnsi="Comic Sans MS" w:cs="Segoe UI Semibold"/>
-          <w:b/>
-          <w:color w:val="000000" w:themeColor="text1"/>
-        </w:rPr>
-        <w:t>tinyint</w:t>
-      </w:r>
-      <w:proofErr w:type="spellEnd"/>
-      <w:r>
-        <w:rPr>
-          <w:rFonts w:ascii="Comic Sans MS" w:hAnsi="Comic Sans MS" w:cs="Segoe UI Semibold"/>
-          <w:b/>
-          <w:color w:val="000000" w:themeColor="text1"/>
-        </w:rPr>
-        <w:t xml:space="preserve"> à un </w:t>
-      </w:r>
-      <w:r>
-        <w:rPr>
-          <w:rFonts w:ascii="Comic Sans MS" w:hAnsi="Comic Sans MS" w:cs="Segoe UI Semibold"/>
-          <w:b/>
-          <w:color w:val="000000" w:themeColor="text1"/>
-        </w:rPr>
-        <w:t>caractère. Toutes</w:t>
-      </w:r>
-      <w:r>
-        <w:rPr>
-          <w:rFonts w:ascii="Comic Sans MS" w:hAnsi="Comic Sans MS" w:cs="Segoe UI Semibold"/>
-          <w:b/>
-          <w:color w:val="000000" w:themeColor="text1"/>
-        </w:rPr>
-        <w:t xml:space="preserve"> les colonnes sont en NOT NULL à part « date » et « </w:t>
-      </w:r>
-      <w:r>
-        <w:rPr>
-          <w:rFonts w:ascii="Comic Sans MS" w:hAnsi="Comic Sans MS" w:cs="Segoe UI Semibold"/>
-          <w:b/>
-          <w:color w:val="000000" w:themeColor="text1"/>
-        </w:rPr>
-        <w:t>rôle</w:t>
-      </w:r>
-      <w:r>
-        <w:rPr>
-          <w:rFonts w:ascii="Comic Sans MS" w:hAnsi="Comic Sans MS" w:cs="Segoe UI Semibold"/>
-          <w:b/>
-          <w:color w:val="000000" w:themeColor="text1"/>
-        </w:rPr>
-        <w:t xml:space="preserve"> ». Verif est par </w:t>
-      </w:r>
-      <w:r>
-        <w:rPr>
-          <w:rFonts w:ascii="Comic Sans MS" w:hAnsi="Comic Sans MS" w:cs="Segoe UI Semibold"/>
-          <w:b/>
-          <w:color w:val="000000" w:themeColor="text1"/>
-        </w:rPr>
-        <w:t>défaut</w:t>
-      </w:r>
-      <w:r>
-        <w:rPr>
-          <w:rFonts w:ascii="Comic Sans MS" w:hAnsi="Comic Sans MS" w:cs="Segoe UI Semibold"/>
-          <w:b/>
-          <w:color w:val="000000" w:themeColor="text1"/>
-        </w:rPr>
-        <w:t xml:space="preserve"> de « 1 » et en UNSIGNED. On </w:t>
-      </w:r>
-      <w:r>
-        <w:rPr>
-          <w:rFonts w:ascii="Comic Sans MS" w:hAnsi="Comic Sans MS" w:cs="Segoe UI Semibold"/>
-          <w:b/>
-          <w:color w:val="000000" w:themeColor="text1"/>
-        </w:rPr>
-        <w:t>utilise</w:t>
-      </w:r>
-      <w:r>
-        <w:rPr>
-          <w:rFonts w:ascii="Comic Sans MS" w:hAnsi="Comic Sans MS" w:cs="Segoe UI Semibold"/>
-          <w:b/>
-          <w:color w:val="000000" w:themeColor="text1"/>
-        </w:rPr>
-        <w:t xml:space="preserve"> une clef primaire pour la colonne « id »</w:t>
-      </w:r>
-    </w:p>
-    <w:p>
-      <w:pPr>
-        <w:spacing w:line="259" w:lineRule="auto"/>
-        <w:jc w:val="center"/>
-        <w:rPr>
-          <w:rFonts w:ascii="Segoe UI Black" w:hAnsi="Segoe UI Black" w:cs="Segoe UI Semibold"/>
-          <w:color w:val="AFCA0B"/>
-          <w:sz w:val="44"/>
-          <w:szCs w:val="44"/>
-        </w:rPr>
-      </w:pPr>
-    </w:p>
-    <w:p>
-      <w:pPr>
-        <w:spacing w:line="259" w:lineRule="auto"/>
-        <w:jc w:val="center"/>
-        <w:rPr>
-          <w:rFonts w:ascii="Segoe UI Black" w:hAnsi="Segoe UI Black" w:cs="Segoe UI Semibold"/>
-          <w:color w:val="AFCA0B"/>
-          <w:sz w:val="44"/>
-          <w:szCs w:val="44"/>
-        </w:rPr>
-      </w:pPr>
-      <w:r>
-        <w:rPr>
-          <w:noProof/>
-        </w:rPr>
-        <w:drawing>
-          <wp:inline distT="0" distB="0" distL="0" distR="0" wp14:anchorId="37F3D12F" wp14:editId="0F98175E">
-            <wp:extent cx="7316470" cy="807720"/>
-            <wp:effectExtent l="0" t="0" r="0" b="0"/>
-            <wp:docPr id="58" name="Image 58"/>
-            <wp:cNvGraphicFramePr>
-              <a:graphicFrameLocks xmlns:a="http://schemas.openxmlformats.org/drawingml/2006/main" noChangeAspect="1"/>
-            </wp:cNvGraphicFramePr>
-            <a:graphic xmlns:a="http://schemas.openxmlformats.org/drawingml/2006/main">
-              <a:graphicData uri="http://schemas.openxmlformats.org/drawingml/2006/picture">
-                <pic:pic xmlns:pic="http://schemas.openxmlformats.org/drawingml/2006/picture">
-                  <pic:nvPicPr>
-                    <pic:cNvPr id="1" name=""/>
-                    <pic:cNvPicPr/>
-                  </pic:nvPicPr>
-                  <pic:blipFill>
-                    <a:blip r:embed="rId68"/>
-                    <a:stretch>
-                      <a:fillRect/>
-                    </a:stretch>
-                  </pic:blipFill>
-                  <pic:spPr>
-                    <a:xfrm>
-                      <a:off x="0" y="0"/>
-                      <a:ext cx="7316470" cy="807720"/>
-                    </a:xfrm>
-                    <a:prstGeom prst="rect">
-                      <a:avLst/>
-                    </a:prstGeom>
-                  </pic:spPr>
-                </pic:pic>
-              </a:graphicData>
-            </a:graphic>
-          </wp:inline>
-        </w:drawing>
-      </w:r>
-    </w:p>
-    <w:p>
-      <w:pPr>
-        <w:spacing w:line="259" w:lineRule="auto"/>
-        <w:jc w:val="center"/>
-        <w:rPr>
-          <w:rFonts w:ascii="Segoe UI Black" w:hAnsi="Segoe UI Black" w:cs="Segoe UI Semibold"/>
-          <w:color w:val="AFCA0B"/>
-          <w:sz w:val="44"/>
-          <w:szCs w:val="44"/>
-        </w:rPr>
-      </w:pPr>
-    </w:p>
-    <w:p>
-      <w:pPr>
-        <w:spacing w:line="259" w:lineRule="auto"/>
-        <w:jc w:val="center"/>
-        <w:rPr>
-          <w:rFonts w:ascii="Comic Sans MS" w:hAnsi="Comic Sans MS" w:cs="Segoe UI Semibold"/>
-          <w:b/>
-          <w:color w:val="000000" w:themeColor="text1"/>
-        </w:rPr>
-      </w:pPr>
-      <w:r>
-        <w:rPr>
-          <w:rFonts w:ascii="Comic Sans MS" w:hAnsi="Comic Sans MS" w:cs="Segoe UI Semibold"/>
-          <w:b/>
-          <w:color w:val="000000" w:themeColor="text1"/>
-        </w:rPr>
-        <w:t xml:space="preserve">Cette instruction sert à insérer des utilisateurs par défaut de sorte à ce qu’il n’y ait pas aucuns utilisateurs lorsque l’on commence l’utilisation du </w:t>
-      </w:r>
-      <w:proofErr w:type="spellStart"/>
-      <w:proofErr w:type="gramStart"/>
-      <w:r>
-        <w:rPr>
-          <w:rFonts w:ascii="Comic Sans MS" w:hAnsi="Comic Sans MS" w:cs="Segoe UI Semibold"/>
-          <w:b/>
-          <w:color w:val="000000" w:themeColor="text1"/>
-        </w:rPr>
-        <w:t>site.</w:t>
-      </w:r>
-      <w:r>
-        <w:rPr>
-          <w:rFonts w:ascii="Comic Sans MS" w:hAnsi="Comic Sans MS" w:cs="Segoe UI Semibold"/>
-          <w:b/>
-          <w:color w:val="000000" w:themeColor="text1"/>
-        </w:rPr>
-        <w:t>Il</w:t>
-      </w:r>
-      <w:proofErr w:type="spellEnd"/>
-      <w:proofErr w:type="gramEnd"/>
-      <w:r>
-        <w:rPr>
-          <w:rFonts w:ascii="Comic Sans MS" w:hAnsi="Comic Sans MS" w:cs="Segoe UI Semibold"/>
-          <w:b/>
-          <w:color w:val="000000" w:themeColor="text1"/>
-        </w:rPr>
-        <w:t xml:space="preserve"> n’y a qu’une seule instruction, elle vise à ajouter des valeurs dans la table « utilisateurs ».</w:t>
-      </w:r>
-      <w:r>
-        <w:rPr>
-          <w:rFonts w:ascii="Comic Sans MS" w:hAnsi="Comic Sans MS" w:cs="Segoe UI Semibold"/>
-          <w:b/>
-          <w:color w:val="000000" w:themeColor="text1"/>
-        </w:rPr>
-        <w:t xml:space="preserve"> On alimente les colonnes suivantes « id », « nom », « </w:t>
-      </w:r>
-      <w:proofErr w:type="spellStart"/>
-      <w:r>
-        <w:rPr>
-          <w:rFonts w:ascii="Comic Sans MS" w:hAnsi="Comic Sans MS" w:cs="Segoe UI Semibold"/>
-          <w:b/>
-          <w:color w:val="000000" w:themeColor="text1"/>
-        </w:rPr>
-        <w:t>prenom</w:t>
-      </w:r>
-      <w:proofErr w:type="spellEnd"/>
-      <w:r>
-        <w:rPr>
-          <w:rFonts w:ascii="Comic Sans MS" w:hAnsi="Comic Sans MS" w:cs="Segoe UI Semibold"/>
-          <w:b/>
-          <w:color w:val="000000" w:themeColor="text1"/>
-        </w:rPr>
-        <w:t> », « email », « </w:t>
-      </w:r>
-      <w:proofErr w:type="spellStart"/>
-      <w:r>
-        <w:rPr>
-          <w:rFonts w:ascii="Comic Sans MS" w:hAnsi="Comic Sans MS" w:cs="Segoe UI Semibold"/>
-          <w:b/>
-          <w:color w:val="000000" w:themeColor="text1"/>
-        </w:rPr>
-        <w:t>mdp</w:t>
-      </w:r>
-      <w:proofErr w:type="spellEnd"/>
-      <w:r>
-        <w:rPr>
-          <w:rFonts w:ascii="Comic Sans MS" w:hAnsi="Comic Sans MS" w:cs="Segoe UI Semibold"/>
-          <w:b/>
-          <w:color w:val="000000" w:themeColor="text1"/>
-        </w:rPr>
-        <w:t> », « </w:t>
-      </w:r>
-      <w:proofErr w:type="spellStart"/>
-      <w:r>
-        <w:rPr>
-          <w:rFonts w:ascii="Comic Sans MS" w:hAnsi="Comic Sans MS" w:cs="Segoe UI Semibold"/>
-          <w:b/>
-          <w:color w:val="000000" w:themeColor="text1"/>
-        </w:rPr>
-        <w:t>role</w:t>
-      </w:r>
-      <w:proofErr w:type="spellEnd"/>
-      <w:r>
-        <w:rPr>
-          <w:rFonts w:ascii="Comic Sans MS" w:hAnsi="Comic Sans MS" w:cs="Segoe UI Semibold"/>
-          <w:b/>
-          <w:color w:val="000000" w:themeColor="text1"/>
-        </w:rPr>
-        <w:t> », « </w:t>
-      </w:r>
-      <w:proofErr w:type="spellStart"/>
-      <w:r>
-        <w:rPr>
-          <w:rFonts w:ascii="Comic Sans MS" w:hAnsi="Comic Sans MS" w:cs="Segoe UI Semibold"/>
-          <w:b/>
-          <w:color w:val="000000" w:themeColor="text1"/>
-        </w:rPr>
-        <w:t>date_connexion</w:t>
-      </w:r>
-      <w:proofErr w:type="spellEnd"/>
-      <w:r>
-        <w:rPr>
-          <w:rFonts w:ascii="Comic Sans MS" w:hAnsi="Comic Sans MS" w:cs="Segoe UI Semibold"/>
-          <w:b/>
-          <w:color w:val="000000" w:themeColor="text1"/>
-        </w:rPr>
-        <w:t> » et « </w:t>
-      </w:r>
-      <w:proofErr w:type="spellStart"/>
-      <w:r>
-        <w:rPr>
-          <w:rFonts w:ascii="Comic Sans MS" w:hAnsi="Comic Sans MS" w:cs="Segoe UI Semibold"/>
-          <w:b/>
-          <w:color w:val="000000" w:themeColor="text1"/>
-        </w:rPr>
-        <w:t>verif</w:t>
-      </w:r>
-      <w:proofErr w:type="spellEnd"/>
-      <w:r>
-        <w:rPr>
-          <w:rFonts w:ascii="Comic Sans MS" w:hAnsi="Comic Sans MS" w:cs="Segoe UI Semibold"/>
-          <w:b/>
-          <w:color w:val="000000" w:themeColor="text1"/>
-        </w:rPr>
-        <w:t> ». On insère les valeurs suivantes dans l’</w:t>
-      </w:r>
-      <w:proofErr w:type="spellStart"/>
-      <w:r>
-        <w:rPr>
-          <w:rFonts w:ascii="Comic Sans MS" w:hAnsi="Comic Sans MS" w:cs="Segoe UI Semibold"/>
-          <w:b/>
-          <w:color w:val="000000" w:themeColor="text1"/>
-        </w:rPr>
-        <w:t>odre</w:t>
-      </w:r>
-      <w:proofErr w:type="spellEnd"/>
-      <w:r>
-        <w:rPr>
-          <w:rFonts w:ascii="Comic Sans MS" w:hAnsi="Comic Sans MS" w:cs="Segoe UI Semibold"/>
-          <w:b/>
-          <w:color w:val="000000" w:themeColor="text1"/>
-        </w:rPr>
-        <w:t xml:space="preserve"> respectif des colonnes précédemment citées : « 1 », « a », « a », « </w:t>
-      </w:r>
-      <w:proofErr w:type="spellStart"/>
-      <w:r>
-        <w:rPr>
-          <w:rFonts w:ascii="Comic Sans MS" w:hAnsi="Comic Sans MS" w:cs="Segoe UI Semibold"/>
-          <w:b/>
-          <w:color w:val="000000" w:themeColor="text1"/>
-        </w:rPr>
-        <w:t>a@a</w:t>
-      </w:r>
-      <w:proofErr w:type="spellEnd"/>
-      <w:r>
-        <w:rPr>
-          <w:rFonts w:ascii="Comic Sans MS" w:hAnsi="Comic Sans MS" w:cs="Segoe UI Semibold"/>
-          <w:b/>
-          <w:color w:val="000000" w:themeColor="text1"/>
-        </w:rPr>
-        <w:t> »,</w:t>
-      </w:r>
-      <w:r>
-        <w:rPr>
-          <w:rFonts w:ascii="Comic Sans MS" w:hAnsi="Comic Sans MS" w:cs="Segoe UI Semibold"/>
-          <w:b/>
-          <w:color w:val="000000" w:themeColor="text1"/>
-        </w:rPr>
-        <w:t xml:space="preserve"> « </w:t>
-      </w:r>
-      <w:r>
-        <w:rPr>
-          <w:rFonts w:ascii="Comic Sans MS" w:hAnsi="Comic Sans MS" w:cs="Segoe UI Semibold"/>
-          <w:b/>
-          <w:color w:val="000000" w:themeColor="text1"/>
-        </w:rPr>
-        <w:t>86f7e437faa5a7fce15d1ddcb9eaeaea377667b8</w:t>
-      </w:r>
-      <w:r>
-        <w:rPr>
-          <w:rFonts w:ascii="Comic Sans MS" w:hAnsi="Comic Sans MS" w:cs="Segoe UI Semibold"/>
-          <w:b/>
-          <w:color w:val="000000" w:themeColor="text1"/>
-        </w:rPr>
-        <w:t> », [on n’affecte pas de données à cette colonne au sein de cette ligne], [on n’affecte pas de données à cette colonne au sein de cette ligne]</w:t>
-      </w:r>
-      <w:r>
-        <w:rPr>
-          <w:rFonts w:ascii="Comic Sans MS" w:hAnsi="Comic Sans MS" w:cs="Segoe UI Semibold"/>
-          <w:b/>
-          <w:color w:val="000000" w:themeColor="text1"/>
-        </w:rPr>
-        <w:t xml:space="preserve"> et 1. On ajoute la ligne suivante dans le </w:t>
-      </w:r>
-      <w:r>
-        <w:rPr>
-          <w:rFonts w:ascii="Comic Sans MS" w:hAnsi="Comic Sans MS" w:cs="Segoe UI Semibold"/>
-          <w:b/>
-          <w:color w:val="000000" w:themeColor="text1"/>
-        </w:rPr>
-        <w:t>même</w:t>
-      </w:r>
-      <w:r>
-        <w:rPr>
-          <w:rFonts w:ascii="Comic Sans MS" w:hAnsi="Comic Sans MS" w:cs="Segoe UI Semibold"/>
-          <w:b/>
-          <w:color w:val="000000" w:themeColor="text1"/>
-        </w:rPr>
-        <w:t xml:space="preserve"> ordre : 2, « b », « b », « </w:t>
-      </w:r>
-      <w:proofErr w:type="spellStart"/>
-      <w:r>
-        <w:rPr>
-          <w:rFonts w:ascii="Comic Sans MS" w:hAnsi="Comic Sans MS" w:cs="Segoe UI Semibold"/>
-          <w:b/>
-          <w:color w:val="000000" w:themeColor="text1"/>
-        </w:rPr>
-        <w:t>b@b</w:t>
-      </w:r>
-      <w:proofErr w:type="spellEnd"/>
-      <w:r>
-        <w:rPr>
-          <w:rFonts w:ascii="Comic Sans MS" w:hAnsi="Comic Sans MS" w:cs="Segoe UI Semibold"/>
-          <w:b/>
-          <w:color w:val="000000" w:themeColor="text1"/>
-        </w:rPr>
-        <w:t> », « </w:t>
-      </w:r>
-      <w:r>
-        <w:rPr>
-          <w:rFonts w:ascii="Comic Sans MS" w:hAnsi="Comic Sans MS" w:cs="Segoe UI Semibold"/>
-          <w:b/>
-          <w:color w:val="000000" w:themeColor="text1"/>
-        </w:rPr>
-        <w:t>e9d71f5ee7c92d6dc9e92ffdad17b8bd49418f98</w:t>
-      </w:r>
-      <w:r>
-        <w:rPr>
-          <w:rFonts w:ascii="Comic Sans MS" w:hAnsi="Comic Sans MS" w:cs="Segoe UI Semibold"/>
-          <w:b/>
-          <w:color w:val="000000" w:themeColor="text1"/>
-        </w:rPr>
-        <w:t> », [on n’affecte pas de données à cette colonne au sein de cette ligne], [on n’affecte pas de données à cette colonne au sein de cette ligne] et 1.</w:t>
-      </w:r>
-      <w:r>
-        <w:rPr>
-          <w:rFonts w:ascii="Comic Sans MS" w:hAnsi="Comic Sans MS" w:cs="Segoe UI Semibold"/>
-          <w:b/>
-          <w:color w:val="000000" w:themeColor="text1"/>
-        </w:rPr>
-        <w:t xml:space="preserve"> Dans même ordre, on ajoute une ligne avec les valeurs suivantes : 3, « </w:t>
-      </w:r>
-      <w:proofErr w:type="spellStart"/>
-      <w:r>
-        <w:rPr>
-          <w:rFonts w:ascii="Comic Sans MS" w:hAnsi="Comic Sans MS" w:cs="Segoe UI Semibold"/>
-          <w:b/>
-          <w:color w:val="000000" w:themeColor="text1"/>
-        </w:rPr>
-        <w:t>Nakhil</w:t>
-      </w:r>
-      <w:proofErr w:type="spellEnd"/>
-      <w:r>
-        <w:rPr>
-          <w:rFonts w:ascii="Comic Sans MS" w:hAnsi="Comic Sans MS" w:cs="Segoe UI Semibold"/>
-          <w:b/>
-          <w:color w:val="000000" w:themeColor="text1"/>
-        </w:rPr>
-        <w:t> », « Amine », « nakhila@orange.fr », « </w:t>
-      </w:r>
-      <w:r>
-        <w:rPr>
-          <w:rFonts w:ascii="Comic Sans MS" w:hAnsi="Comic Sans MS" w:cs="Segoe UI Semibold"/>
-          <w:b/>
-          <w:color w:val="000000" w:themeColor="text1"/>
-        </w:rPr>
-        <w:t>265545635d1704996ba4dbb482377aa542cdf5c0</w:t>
-      </w:r>
-      <w:r>
-        <w:rPr>
-          <w:rFonts w:ascii="Comic Sans MS" w:hAnsi="Comic Sans MS" w:cs="Segoe UI Semibold"/>
-          <w:b/>
-          <w:color w:val="000000" w:themeColor="text1"/>
-        </w:rPr>
-        <w:t> », [on n’affecte pas de données à cette colonne au sein de cette ligne], [on n’affecte pas de données à cette colonne au sein de cette ligne] et 1.</w:t>
-      </w:r>
-    </w:p>
-    <w:p>
-      <w:pPr>
-        <w:spacing w:line="259" w:lineRule="auto"/>
-        <w:jc w:val="center"/>
-        <w:rPr>
-          <w:rFonts w:ascii="Segoe UI Black" w:hAnsi="Segoe UI Black" w:cs="Segoe UI Semibold"/>
-          <w:color w:val="AFCA0B"/>
-          <w:sz w:val="44"/>
-          <w:szCs w:val="44"/>
-        </w:rPr>
-      </w:pPr>
-      <w:r>
-        <w:rPr>
-          <w:noProof/>
-        </w:rPr>
-        <w:drawing>
-          <wp:inline distT="0" distB="0" distL="0" distR="0" wp14:anchorId="2D353CC5" wp14:editId="3BE0C3DB">
-            <wp:extent cx="7316470" cy="453390"/>
-            <wp:effectExtent l="0" t="0" r="0" b="3810"/>
-            <wp:docPr id="59" name="Image 59"/>
-            <wp:cNvGraphicFramePr>
-              <a:graphicFrameLocks xmlns:a="http://schemas.openxmlformats.org/drawingml/2006/main" noChangeAspect="1"/>
-            </wp:cNvGraphicFramePr>
-            <a:graphic xmlns:a="http://schemas.openxmlformats.org/drawingml/2006/main">
-              <a:graphicData uri="http://schemas.openxmlformats.org/drawingml/2006/picture">
-                <pic:pic xmlns:pic="http://schemas.openxmlformats.org/drawingml/2006/picture">
-                  <pic:nvPicPr>
-                    <pic:cNvPr id="1" name=""/>
-                    <pic:cNvPicPr/>
-                  </pic:nvPicPr>
-                  <pic:blipFill>
-                    <a:blip r:embed="rId69"/>
-                    <a:stretch>
-                      <a:fillRect/>
-                    </a:stretch>
-                  </pic:blipFill>
-                  <pic:spPr>
-                    <a:xfrm>
-                      <a:off x="0" y="0"/>
-                      <a:ext cx="7316470" cy="453390"/>
-                    </a:xfrm>
-                    <a:prstGeom prst="rect">
-                      <a:avLst/>
-                    </a:prstGeom>
-                  </pic:spPr>
-                </pic:pic>
-              </a:graphicData>
-            </a:graphic>
-          </wp:inline>
-        </w:drawing>
-      </w:r>
-    </w:p>
-    <w:p>
-      <w:pPr>
-        <w:spacing w:line="259" w:lineRule="auto"/>
-        <w:jc w:val="center"/>
-        <w:rPr>
-          <w:rFonts w:ascii="Segoe UI Black" w:hAnsi="Segoe UI Black" w:cs="Segoe UI Semibold"/>
-          <w:color w:val="AFCA0B"/>
-          <w:sz w:val="44"/>
-          <w:szCs w:val="44"/>
-        </w:rPr>
-      </w:pPr>
-    </w:p>
-    <w:p>
-      <w:pPr>
-        <w:spacing w:line="259" w:lineRule="auto"/>
-        <w:jc w:val="center"/>
-        <w:rPr>
-          <w:rFonts w:ascii="Segoe UI Black" w:hAnsi="Segoe UI Black" w:cs="Segoe UI Semibold"/>
-          <w:color w:val="AFCA0B"/>
-          <w:sz w:val="44"/>
-          <w:szCs w:val="44"/>
-        </w:rPr>
-      </w:pPr>
-      <w:r>
-        <w:rPr>
-          <w:noProof/>
-        </w:rPr>
-        <w:drawing>
-          <wp:inline distT="0" distB="0" distL="0" distR="0" wp14:anchorId="25453C31" wp14:editId="44C7EC60">
-            <wp:extent cx="7316470" cy="826770"/>
-            <wp:effectExtent l="0" t="0" r="0" b="0"/>
-            <wp:docPr id="60" name="Image 60"/>
-            <wp:cNvGraphicFramePr>
-              <a:graphicFrameLocks xmlns:a="http://schemas.openxmlformats.org/drawingml/2006/main" noChangeAspect="1"/>
-            </wp:cNvGraphicFramePr>
-            <a:graphic xmlns:a="http://schemas.openxmlformats.org/drawingml/2006/main">
-              <a:graphicData uri="http://schemas.openxmlformats.org/drawingml/2006/picture">
-                <pic:pic xmlns:pic="http://schemas.openxmlformats.org/drawingml/2006/picture">
-                  <pic:nvPicPr>
-                    <pic:cNvPr id="1" name=""/>
-                    <pic:cNvPicPr/>
-                  </pic:nvPicPr>
-                  <pic:blipFill>
-                    <a:blip r:embed="rId70"/>
-                    <a:stretch>
-                      <a:fillRect/>
-                    </a:stretch>
-                  </pic:blipFill>
-                  <pic:spPr>
-                    <a:xfrm>
-                      <a:off x="0" y="0"/>
-                      <a:ext cx="7316470" cy="826770"/>
-                    </a:xfrm>
-                    <a:prstGeom prst="rect">
-                      <a:avLst/>
-                    </a:prstGeom>
-                  </pic:spPr>
-                </pic:pic>
-              </a:graphicData>
-            </a:graphic>
-          </wp:inline>
-        </w:drawing>
-      </w:r>
-    </w:p>
-    <w:p>
-      <w:pPr>
-        <w:spacing w:line="259" w:lineRule="auto"/>
-        <w:jc w:val="center"/>
-        <w:rPr>
-          <w:rFonts w:ascii="Segoe UI Black" w:hAnsi="Segoe UI Black" w:cs="Segoe UI Semibold"/>
-          <w:color w:val="AFCA0B"/>
-          <w:sz w:val="44"/>
-          <w:szCs w:val="44"/>
-        </w:rPr>
-      </w:pPr>
-    </w:p>
-    <w:p>
-      <w:pPr>
-        <w:spacing w:line="259" w:lineRule="auto"/>
-        <w:jc w:val="center"/>
-        <w:rPr>
-          <w:rFonts w:ascii="Segoe UI Black" w:hAnsi="Segoe UI Black" w:cs="Segoe UI Semibold"/>
-          <w:color w:val="AFCA0B"/>
-          <w:sz w:val="44"/>
-          <w:szCs w:val="44"/>
-        </w:rPr>
-      </w:pPr>
-      <w:r>
-        <w:rPr>
-          <w:noProof/>
-        </w:rPr>
-        <w:drawing>
-          <wp:inline distT="0" distB="0" distL="0" distR="0" wp14:anchorId="0544C420" wp14:editId="6F7972C6">
-            <wp:extent cx="7316470" cy="495300"/>
-            <wp:effectExtent l="0" t="0" r="0" b="0"/>
-            <wp:docPr id="61" name="Image 61"/>
-            <wp:cNvGraphicFramePr>
-              <a:graphicFrameLocks xmlns:a="http://schemas.openxmlformats.org/drawingml/2006/main" noChangeAspect="1"/>
-            </wp:cNvGraphicFramePr>
-            <a:graphic xmlns:a="http://schemas.openxmlformats.org/drawingml/2006/main">
-              <a:graphicData uri="http://schemas.openxmlformats.org/drawingml/2006/picture">
-                <pic:pic xmlns:pic="http://schemas.openxmlformats.org/drawingml/2006/picture">
-                  <pic:nvPicPr>
-                    <pic:cNvPr id="1" name=""/>
-                    <pic:cNvPicPr/>
-                  </pic:nvPicPr>
-                  <pic:blipFill>
-                    <a:blip r:embed="rId71"/>
-                    <a:stretch>
-                      <a:fillRect/>
-                    </a:stretch>
-                  </pic:blipFill>
-                  <pic:spPr>
-                    <a:xfrm>
-                      <a:off x="0" y="0"/>
-                      <a:ext cx="7316470" cy="495300"/>
-                    </a:xfrm>
-                    <a:prstGeom prst="rect">
-                      <a:avLst/>
-                    </a:prstGeom>
-                  </pic:spPr>
-                </pic:pic>
-              </a:graphicData>
-            </a:graphic>
-          </wp:inline>
-        </w:drawing>
-      </w:r>
-    </w:p>
-    <w:p>
-      <w:pPr>
-        <w:spacing w:line="259" w:lineRule="auto"/>
-        <w:jc w:val="center"/>
-        <w:rPr>
-          <w:rFonts w:ascii="Segoe UI Black" w:hAnsi="Segoe UI Black" w:cs="Segoe UI Semibold"/>
-          <w:color w:val="AFCA0B"/>
-          <w:sz w:val="44"/>
-          <w:szCs w:val="44"/>
-        </w:rPr>
-      </w:pPr>
-    </w:p>
-    <w:p>
-      <w:pPr>
-        <w:spacing w:line="259" w:lineRule="auto"/>
-        <w:jc w:val="center"/>
-        <w:rPr>
-          <w:rFonts w:ascii="Segoe UI Black" w:hAnsi="Segoe UI Black" w:cs="Segoe UI Semibold"/>
-          <w:color w:val="AFCA0B"/>
-          <w:sz w:val="44"/>
-          <w:szCs w:val="44"/>
-        </w:rPr>
-      </w:pPr>
-      <w:r>
-        <w:rPr>
-          <w:noProof/>
-        </w:rPr>
-        <w:lastRenderedPageBreak/>
-        <w:drawing>
-          <wp:inline distT="0" distB="0" distL="0" distR="0" wp14:anchorId="45502A45" wp14:editId="4A3FCA5A">
-            <wp:extent cx="7316470" cy="610870"/>
-            <wp:effectExtent l="0" t="0" r="0" b="0"/>
-            <wp:docPr id="62" name="Image 62"/>
-            <wp:cNvGraphicFramePr>
-              <a:graphicFrameLocks xmlns:a="http://schemas.openxmlformats.org/drawingml/2006/main" noChangeAspect="1"/>
-            </wp:cNvGraphicFramePr>
-            <a:graphic xmlns:a="http://schemas.openxmlformats.org/drawingml/2006/main">
-              <a:graphicData uri="http://schemas.openxmlformats.org/drawingml/2006/picture">
-                <pic:pic xmlns:pic="http://schemas.openxmlformats.org/drawingml/2006/picture">
-                  <pic:nvPicPr>
-                    <pic:cNvPr id="1" name=""/>
-                    <pic:cNvPicPr/>
-                  </pic:nvPicPr>
-                  <pic:blipFill>
-                    <a:blip r:embed="rId72"/>
-                    <a:stretch>
-                      <a:fillRect/>
-                    </a:stretch>
-                  </pic:blipFill>
-                  <pic:spPr>
-                    <a:xfrm>
-                      <a:off x="0" y="0"/>
-                      <a:ext cx="7316470" cy="610870"/>
-                    </a:xfrm>
-                    <a:prstGeom prst="rect">
-                      <a:avLst/>
-                    </a:prstGeom>
-                  </pic:spPr>
-                </pic:pic>
-              </a:graphicData>
-            </a:graphic>
-          </wp:inline>
-        </w:drawing>
-      </w:r>
-    </w:p>
-    <w:p>
-      <w:pPr>
-        <w:spacing w:line="259" w:lineRule="auto"/>
-        <w:jc w:val="center"/>
-        <w:rPr>
-          <w:rFonts w:ascii="Segoe UI Black" w:hAnsi="Segoe UI Black" w:cs="Segoe UI Semibold"/>
-          <w:color w:val="AFCA0B"/>
-          <w:sz w:val="44"/>
-          <w:szCs w:val="44"/>
-        </w:rPr>
-      </w:pPr>
-    </w:p>
-    <w:p>
-      <w:pPr>
-        <w:jc w:val="center"/>
-      </w:pPr>
+          <w:rFonts w:ascii="Comic Sans MS" w:hAnsi="Comic Sans MS" w:cs="Segoe UI Semibold"/>
+          <w:b/>
+          <w:color w:val="000000" w:themeColor="text1"/>
+        </w:rPr>
+      </w:pPr>
+      <w:r>
+        <w:rPr>
+          <w:rFonts w:ascii="Comic Sans MS" w:hAnsi="Comic Sans MS" w:cs="Segoe UI Semibold"/>
+          <w:b/>
+          <w:color w:val="000000" w:themeColor="text1"/>
+        </w:rPr>
+        <w:t>colonne ausein</w:t>
+      </w:r>
     </w:p>
     <w:sectPr>
-      <w:headerReference w:type="even" r:id="rId73"/>
-      <w:headerReference w:type="default" r:id="rId74"/>
-      <w:footerReference w:type="even" r:id="rId75"/>
-      <w:footerReference w:type="default" r:id="rId76"/>
-      <w:headerReference w:type="first" r:id="rId77"/>
-      <w:footerReference w:type="first" r:id="rId78"/>
+      <w:headerReference w:type="even" r:id="rId67"/>
+      <w:headerReference w:type="default" r:id="rId68"/>
+      <w:footerReference w:type="even" r:id="rId69"/>
+      <w:footerReference w:type="default" r:id="rId70"/>
+      <w:headerReference w:type="first" r:id="rId71"/>
+      <w:footerReference w:type="first" r:id="rId72"/>
       <w:pgSz w:w="11901" w:h="16817"/>
       <w:pgMar w:top="159" w:right="198" w:bottom="278" w:left="181" w:header="227" w:footer="284" w:gutter="0"/>
       <w:cols w:space="708"/>

</xml_diff>